<commit_message>
Atualizando aula de Operadores Java
</commit_message>
<xml_diff>
--- a/Euripedes Simões de Paula/Java/Operadores/Operadores Java.docx
+++ b/Euripedes Simões de Paula/Java/Operadores/Operadores Java.docx
@@ -1247,6 +1247,107 @@
         </w:rPr>
         <w:t>Vamos aprender sobre alguns operadores.</w:t>
       </w:r>
+    </w:p>
+    <w:p>
+      <w:pPr>
+        <w:rPr>
+          <w:rFonts w:ascii="Consolas" w:hAnsi="Consolas"/>
+        </w:rPr>
+      </w:pPr>
+      <w:r>
+        <w:rPr>
+          <w:rFonts w:ascii="Consolas" w:hAnsi="Consolas"/>
+        </w:rPr>
+        <w:br w:type="page"/>
+      </w:r>
+    </w:p>
+    <w:p>
+      <w:pPr>
+        <w:ind w:firstLine="567"/>
+        <w:jc w:val="center"/>
+        <w:rPr>
+          <w:rFonts w:ascii="Consolas" w:hAnsi="Consolas"/>
+          <w:color w:val="00B050"/>
+          <w:sz w:val="40"/>
+          <w:szCs w:val="40"/>
+        </w:rPr>
+      </w:pPr>
+      <w:r>
+        <w:rPr>
+          <w:rFonts w:ascii="Consolas" w:hAnsi="Consolas"/>
+          <w:color w:val="00B050"/>
+          <w:sz w:val="40"/>
+          <w:szCs w:val="40"/>
+        </w:rPr>
+        <w:lastRenderedPageBreak/>
+        <w:t>Aritmética</w:t>
+      </w:r>
+    </w:p>
+    <w:p>
+      <w:pPr>
+        <w:ind w:firstLine="567"/>
+        <w:rPr>
+          <w:rFonts w:ascii="Consolas" w:hAnsi="Consolas"/>
+        </w:rPr>
+      </w:pPr>
+      <w:r>
+        <w:rPr>
+          <w:rFonts w:ascii="Consolas" w:hAnsi="Consolas"/>
+        </w:rPr>
+        <w:t>Os operadores Aritméticos obedecem às regras comuns da matemática:</w:t>
+      </w:r>
+    </w:p>
+    <w:p>
+      <w:pPr>
+        <w:pStyle w:val="PargrafodaLista"/>
+        <w:numPr>
+          <w:ilvl w:val="0"/>
+          <w:numId w:val="5"/>
+        </w:numPr>
+        <w:rPr>
+          <w:rFonts w:ascii="Consolas" w:hAnsi="Consolas"/>
+        </w:rPr>
+      </w:pPr>
+      <w:r>
+        <w:rPr>
+          <w:rFonts w:ascii="Consolas" w:hAnsi="Consolas"/>
+        </w:rPr>
+        <w:t>As expressões contidas dentro de parênteses são resolvidas antes das expressões fora dos parênteses;</w:t>
+      </w:r>
+    </w:p>
+    <w:p>
+      <w:pPr>
+        <w:pStyle w:val="PargrafodaLista"/>
+        <w:numPr>
+          <w:ilvl w:val="0"/>
+          <w:numId w:val="5"/>
+        </w:numPr>
+        <w:rPr>
+          <w:rFonts w:ascii="Consolas" w:hAnsi="Consolas"/>
+        </w:rPr>
+      </w:pPr>
+      <w:r>
+        <w:rPr>
+          <w:rFonts w:ascii="Consolas" w:hAnsi="Consolas"/>
+        </w:rPr>
+        <w:t xml:space="preserve">Quando há um parente dentro de outros </w:t>
+      </w:r>
+      <w:proofErr w:type="spellStart"/>
+      <w:r>
+        <w:rPr>
+          <w:rFonts w:ascii="Consolas" w:hAnsi="Consolas"/>
+        </w:rPr>
+        <w:t>parenteses</w:t>
+      </w:r>
+      <w:proofErr w:type="spellEnd"/>
+    </w:p>
+    <w:p>
+      <w:pPr>
+        <w:ind w:firstLine="567"/>
+        <w:rPr>
+          <w:rFonts w:ascii="Consolas" w:hAnsi="Consolas"/>
+        </w:rPr>
+      </w:pPr>
     </w:p>
     <w:p>
       <w:pPr>
@@ -1714,6 +1815,119 @@
     </w:lvl>
   </w:abstractNum>
   <w:abstractNum w:abstractNumId="3" w15:restartNumberingAfterBreak="0">
+    <w:nsid w:val="787E42A6"/>
+    <w:multiLevelType w:val="hybridMultilevel"/>
+    <w:tmpl w:val="4302FE52"/>
+    <w:lvl w:ilvl="0" w:tplc="04160001">
+      <w:start w:val="1"/>
+      <w:numFmt w:val="bullet"/>
+      <w:lvlText w:val=""/>
+      <w:lvlJc w:val="left"/>
+      <w:pPr>
+        <w:ind w:left="1287" w:hanging="360"/>
+      </w:pPr>
+      <w:rPr>
+        <w:rFonts w:ascii="Symbol" w:hAnsi="Symbol" w:hint="default"/>
+      </w:rPr>
+    </w:lvl>
+    <w:lvl w:ilvl="1" w:tplc="04160003" w:tentative="1">
+      <w:start w:val="1"/>
+      <w:numFmt w:val="bullet"/>
+      <w:lvlText w:val="o"/>
+      <w:lvlJc w:val="left"/>
+      <w:pPr>
+        <w:ind w:left="2007" w:hanging="360"/>
+      </w:pPr>
+      <w:rPr>
+        <w:rFonts w:ascii="Courier New" w:hAnsi="Courier New" w:cs="Courier New" w:hint="default"/>
+      </w:rPr>
+    </w:lvl>
+    <w:lvl w:ilvl="2" w:tplc="04160005" w:tentative="1">
+      <w:start w:val="1"/>
+      <w:numFmt w:val="bullet"/>
+      <w:lvlText w:val=""/>
+      <w:lvlJc w:val="left"/>
+      <w:pPr>
+        <w:ind w:left="2727" w:hanging="360"/>
+      </w:pPr>
+      <w:rPr>
+        <w:rFonts w:ascii="Wingdings" w:hAnsi="Wingdings" w:hint="default"/>
+      </w:rPr>
+    </w:lvl>
+    <w:lvl w:ilvl="3" w:tplc="04160001" w:tentative="1">
+      <w:start w:val="1"/>
+      <w:numFmt w:val="bullet"/>
+      <w:lvlText w:val=""/>
+      <w:lvlJc w:val="left"/>
+      <w:pPr>
+        <w:ind w:left="3447" w:hanging="360"/>
+      </w:pPr>
+      <w:rPr>
+        <w:rFonts w:ascii="Symbol" w:hAnsi="Symbol" w:hint="default"/>
+      </w:rPr>
+    </w:lvl>
+    <w:lvl w:ilvl="4" w:tplc="04160003" w:tentative="1">
+      <w:start w:val="1"/>
+      <w:numFmt w:val="bullet"/>
+      <w:lvlText w:val="o"/>
+      <w:lvlJc w:val="left"/>
+      <w:pPr>
+        <w:ind w:left="4167" w:hanging="360"/>
+      </w:pPr>
+      <w:rPr>
+        <w:rFonts w:ascii="Courier New" w:hAnsi="Courier New" w:cs="Courier New" w:hint="default"/>
+      </w:rPr>
+    </w:lvl>
+    <w:lvl w:ilvl="5" w:tplc="04160005" w:tentative="1">
+      <w:start w:val="1"/>
+      <w:numFmt w:val="bullet"/>
+      <w:lvlText w:val=""/>
+      <w:lvlJc w:val="left"/>
+      <w:pPr>
+        <w:ind w:left="4887" w:hanging="360"/>
+      </w:pPr>
+      <w:rPr>
+        <w:rFonts w:ascii="Wingdings" w:hAnsi="Wingdings" w:hint="default"/>
+      </w:rPr>
+    </w:lvl>
+    <w:lvl w:ilvl="6" w:tplc="04160001" w:tentative="1">
+      <w:start w:val="1"/>
+      <w:numFmt w:val="bullet"/>
+      <w:lvlText w:val=""/>
+      <w:lvlJc w:val="left"/>
+      <w:pPr>
+        <w:ind w:left="5607" w:hanging="360"/>
+      </w:pPr>
+      <w:rPr>
+        <w:rFonts w:ascii="Symbol" w:hAnsi="Symbol" w:hint="default"/>
+      </w:rPr>
+    </w:lvl>
+    <w:lvl w:ilvl="7" w:tplc="04160003" w:tentative="1">
+      <w:start w:val="1"/>
+      <w:numFmt w:val="bullet"/>
+      <w:lvlText w:val="o"/>
+      <w:lvlJc w:val="left"/>
+      <w:pPr>
+        <w:ind w:left="6327" w:hanging="360"/>
+      </w:pPr>
+      <w:rPr>
+        <w:rFonts w:ascii="Courier New" w:hAnsi="Courier New" w:cs="Courier New" w:hint="default"/>
+      </w:rPr>
+    </w:lvl>
+    <w:lvl w:ilvl="8" w:tplc="04160005" w:tentative="1">
+      <w:start w:val="1"/>
+      <w:numFmt w:val="bullet"/>
+      <w:lvlText w:val=""/>
+      <w:lvlJc w:val="left"/>
+      <w:pPr>
+        <w:ind w:left="7047" w:hanging="360"/>
+      </w:pPr>
+      <w:rPr>
+        <w:rFonts w:ascii="Wingdings" w:hAnsi="Wingdings" w:hint="default"/>
+      </w:rPr>
+    </w:lvl>
+  </w:abstractNum>
+  <w:abstractNum w:abstractNumId="4" w15:restartNumberingAfterBreak="0">
     <w:nsid w:val="7BE0264D"/>
     <w:multiLevelType w:val="hybridMultilevel"/>
     <w:tmpl w:val="1DB278BC"/>
@@ -1836,6 +2050,9 @@
     <w:abstractNumId w:val="0"/>
   </w:num>
   <w:num w:numId="4" w16cid:durableId="382214413">
+    <w:abstractNumId w:val="4"/>
+  </w:num>
+  <w:num w:numId="5" w16cid:durableId="1141926671">
     <w:abstractNumId w:val="3"/>
   </w:num>
 </w:numbering>
@@ -2614,4 +2831,16 @@
     </a:ext>
   </a:extLst>
 </a:theme>
+</file>
+
+<file path=customXml/item1.xml><?xml version="1.0" encoding="utf-8"?>
+<b:Sources xmlns:b="http://schemas.openxmlformats.org/officeDocument/2006/bibliography" xmlns="http://schemas.openxmlformats.org/officeDocument/2006/bibliography" SelectedStyle="\APASixthEditionOfficeOnline.xsl" StyleName="APA" Version="6"/>
+</file>
+
+<file path=customXml/itemProps1.xml><?xml version="1.0" encoding="utf-8"?>
+<ds:datastoreItem xmlns:ds="http://schemas.openxmlformats.org/officeDocument/2006/customXml" ds:itemID="{E14FEF04-533B-4627-A92A-AB41F2FB0D6A}">
+  <ds:schemaRefs>
+    <ds:schemaRef ds:uri="http://schemas.openxmlformats.org/officeDocument/2006/bibliography"/>
+  </ds:schemaRefs>
+</ds:datastoreItem>
 </file>
</xml_diff>

<commit_message>
Terminando conteúdo sobre Operadores Java
</commit_message>
<xml_diff>
--- a/Euripedes Simões de Paula/Java/Operadores/Operadores Java.docx
+++ b/Euripedes Simões de Paula/Java/Operadores/Operadores Java.docx
@@ -716,16 +716,8 @@
               <w:rPr>
                 <w:rFonts w:ascii="Consolas" w:hAnsi="Consolas"/>
               </w:rPr>
-              <w:t xml:space="preserve">&lt; &gt; &lt;= &gt;= </w:t>
+              <w:t>&lt; &gt; &lt;= &gt;= instanceof</w:t>
             </w:r>
-            <w:proofErr w:type="spellStart"/>
-            <w:r>
-              <w:rPr>
-                <w:rFonts w:ascii="Consolas" w:hAnsi="Consolas"/>
-              </w:rPr>
-              <w:t>instanceof</w:t>
-            </w:r>
-            <w:proofErr w:type="spellEnd"/>
           </w:p>
         </w:tc>
       </w:tr>
@@ -1387,7 +1379,6 @@
           <w:szCs w:val="20"/>
         </w:rPr>
       </w:pPr>
-      <w:proofErr w:type="spellStart"/>
       <w:r>
         <w:rPr>
           <w:rFonts w:ascii="Consolas" w:hAnsi="Consolas" w:cs="Consolas"/>
@@ -1396,18 +1387,7 @@
           <w:sz w:val="20"/>
           <w:szCs w:val="20"/>
         </w:rPr>
-        <w:t>package</w:t>
-      </w:r>
-      <w:proofErr w:type="spellEnd"/>
-      <w:r>
-        <w:rPr>
-          <w:rFonts w:ascii="Consolas" w:hAnsi="Consolas" w:cs="Consolas"/>
-          <w:color w:val="0070C0"/>
-          <w:kern w:val="0"/>
-          <w:sz w:val="20"/>
-          <w:szCs w:val="20"/>
-        </w:rPr>
-        <w:t xml:space="preserve"> </w:t>
+        <w:t xml:space="preserve">package </w:t>
       </w:r>
       <w:r>
         <w:rPr>
@@ -1447,7 +1427,6 @@
           <w:szCs w:val="20"/>
         </w:rPr>
       </w:pPr>
-      <w:proofErr w:type="spellStart"/>
       <w:r>
         <w:rPr>
           <w:rFonts w:ascii="Consolas" w:hAnsi="Consolas" w:cs="Consolas"/>
@@ -1456,40 +1435,17 @@
           <w:sz w:val="20"/>
           <w:szCs w:val="20"/>
         </w:rPr>
-        <w:t>import</w:t>
-      </w:r>
-      <w:proofErr w:type="spellEnd"/>
-      <w:r>
-        <w:rPr>
-          <w:rFonts w:ascii="Consolas" w:hAnsi="Consolas" w:cs="Consolas"/>
-          <w:color w:val="0070C0"/>
-          <w:kern w:val="0"/>
-          <w:sz w:val="20"/>
-          <w:szCs w:val="20"/>
-        </w:rPr>
-        <w:t xml:space="preserve"> </w:t>
-      </w:r>
-      <w:proofErr w:type="spellStart"/>
-      <w:r>
-        <w:rPr>
-          <w:rFonts w:ascii="Consolas" w:hAnsi="Consolas" w:cs="Consolas"/>
-          <w:color w:val="D8D8D8"/>
-          <w:kern w:val="0"/>
-          <w:sz w:val="20"/>
-          <w:szCs w:val="20"/>
-        </w:rPr>
-        <w:t>java.util.Scanner</w:t>
-      </w:r>
-      <w:proofErr w:type="spellEnd"/>
-      <w:r>
-        <w:rPr>
-          <w:rFonts w:ascii="Consolas" w:hAnsi="Consolas" w:cs="Consolas"/>
-          <w:color w:val="D8D8D8"/>
-          <w:kern w:val="0"/>
-          <w:sz w:val="20"/>
-          <w:szCs w:val="20"/>
-        </w:rPr>
-        <w:t>;</w:t>
+        <w:t xml:space="preserve">import </w:t>
+      </w:r>
+      <w:r>
+        <w:rPr>
+          <w:rFonts w:ascii="Consolas" w:hAnsi="Consolas" w:cs="Consolas"/>
+          <w:color w:val="D8D8D8"/>
+          <w:kern w:val="0"/>
+          <w:sz w:val="20"/>
+          <w:szCs w:val="20"/>
+        </w:rPr>
+        <w:t>java.util.Scanner;</w:t>
       </w:r>
     </w:p>
     <w:p>
@@ -1514,7 +1470,6 @@
           <w:szCs w:val="20"/>
         </w:rPr>
       </w:pPr>
-      <w:proofErr w:type="spellStart"/>
       <w:r>
         <w:rPr>
           <w:rFonts w:ascii="Consolas" w:hAnsi="Consolas" w:cs="Consolas"/>
@@ -1523,109 +1478,195 @@
           <w:sz w:val="20"/>
           <w:szCs w:val="20"/>
         </w:rPr>
-        <w:t>public</w:t>
-      </w:r>
-      <w:proofErr w:type="spellEnd"/>
-      <w:r>
-        <w:rPr>
-          <w:rFonts w:ascii="Consolas" w:hAnsi="Consolas" w:cs="Consolas"/>
+        <w:t xml:space="preserve">public class </w:t>
+      </w:r>
+      <w:r>
+        <w:rPr>
+          <w:rFonts w:ascii="Consolas" w:hAnsi="Consolas" w:cs="Consolas"/>
+          <w:color w:val="D25252"/>
+          <w:kern w:val="0"/>
+          <w:sz w:val="20"/>
+          <w:szCs w:val="20"/>
+        </w:rPr>
+        <w:t>OperadoresAritmeticos</w:t>
+      </w:r>
+    </w:p>
+    <w:p>
+      <w:pPr>
+        <w:rPr>
+          <w:rFonts w:ascii="Consolas" w:hAnsi="Consolas"/>
+          <w:sz w:val="20"/>
+          <w:szCs w:val="20"/>
+          <w:lang w:val="en-US"/>
+        </w:rPr>
+      </w:pPr>
+      <w:r>
+        <w:rPr>
+          <w:rFonts w:ascii="Consolas" w:hAnsi="Consolas"/>
+          <w:sz w:val="20"/>
+          <w:szCs w:val="20"/>
+        </w:rPr>
+        <w:tab/>
+      </w:r>
+      <w:r>
+        <w:rPr>
+          <w:rFonts w:ascii="Consolas" w:hAnsi="Consolas"/>
           <w:color w:val="0070C0"/>
-          <w:kern w:val="0"/>
-          <w:sz w:val="20"/>
-          <w:szCs w:val="20"/>
-        </w:rPr>
-        <w:t xml:space="preserve"> </w:t>
-      </w:r>
-      <w:proofErr w:type="spellStart"/>
-      <w:r>
-        <w:rPr>
-          <w:rFonts w:ascii="Consolas" w:hAnsi="Consolas" w:cs="Consolas"/>
+          <w:sz w:val="20"/>
+          <w:szCs w:val="20"/>
+          <w:lang w:val="en-US"/>
+        </w:rPr>
+        <w:t xml:space="preserve">public static void </w:t>
+      </w:r>
+      <w:r>
+        <w:rPr>
+          <w:rFonts w:ascii="Consolas" w:hAnsi="Consolas"/>
+          <w:sz w:val="20"/>
+          <w:szCs w:val="20"/>
+          <w:lang w:val="en-US"/>
+        </w:rPr>
+        <w:t>main(String[] args) {</w:t>
+      </w:r>
+    </w:p>
+    <w:p>
+      <w:pPr>
+        <w:rPr>
+          <w:rFonts w:ascii="Consolas" w:hAnsi="Consolas"/>
+          <w:sz w:val="20"/>
+          <w:szCs w:val="20"/>
+          <w:lang w:val="en-US"/>
+        </w:rPr>
+      </w:pPr>
+      <w:r>
+        <w:rPr>
+          <w:rFonts w:ascii="Consolas" w:hAnsi="Consolas"/>
+          <w:sz w:val="20"/>
+          <w:szCs w:val="20"/>
+          <w:lang w:val="en-US"/>
+        </w:rPr>
+        <w:tab/>
+      </w:r>
+      <w:r>
+        <w:rPr>
+          <w:rFonts w:ascii="Consolas" w:hAnsi="Consolas"/>
+          <w:sz w:val="20"/>
+          <w:szCs w:val="20"/>
+          <w:lang w:val="en-US"/>
+        </w:rPr>
+        <w:tab/>
+      </w:r>
+      <w:r>
+        <w:rPr>
+          <w:rFonts w:ascii="Consolas" w:hAnsi="Consolas"/>
           <w:color w:val="0070C0"/>
-          <w:kern w:val="0"/>
-          <w:sz w:val="20"/>
-          <w:szCs w:val="20"/>
-        </w:rPr>
-        <w:t>class</w:t>
-      </w:r>
-      <w:proofErr w:type="spellEnd"/>
-      <w:r>
-        <w:rPr>
-          <w:rFonts w:ascii="Consolas" w:hAnsi="Consolas" w:cs="Consolas"/>
+          <w:sz w:val="20"/>
+          <w:szCs w:val="20"/>
+          <w:lang w:val="en-US"/>
+        </w:rPr>
+        <w:t xml:space="preserve">int </w:t>
+      </w:r>
+      <w:r>
+        <w:rPr>
+          <w:rFonts w:ascii="Consolas" w:hAnsi="Consolas"/>
+          <w:sz w:val="20"/>
+          <w:szCs w:val="20"/>
+          <w:lang w:val="en-US"/>
+        </w:rPr>
+        <w:t>x = 4;</w:t>
+      </w:r>
+    </w:p>
+    <w:p>
+      <w:pPr>
+        <w:rPr>
+          <w:rFonts w:ascii="Consolas" w:hAnsi="Consolas"/>
+          <w:sz w:val="20"/>
+          <w:szCs w:val="20"/>
+          <w:lang w:val="en-US"/>
+        </w:rPr>
+      </w:pPr>
+      <w:r>
+        <w:rPr>
+          <w:rFonts w:ascii="Consolas" w:hAnsi="Consolas"/>
+          <w:sz w:val="20"/>
+          <w:szCs w:val="20"/>
+          <w:lang w:val="en-US"/>
+        </w:rPr>
+        <w:tab/>
+      </w:r>
+      <w:r>
+        <w:rPr>
+          <w:rFonts w:ascii="Consolas" w:hAnsi="Consolas"/>
+          <w:sz w:val="20"/>
+          <w:szCs w:val="20"/>
+          <w:lang w:val="en-US"/>
+        </w:rPr>
+        <w:tab/>
+      </w:r>
+      <w:r>
+        <w:rPr>
+          <w:rFonts w:ascii="Consolas" w:hAnsi="Consolas"/>
           <w:color w:val="0070C0"/>
-          <w:kern w:val="0"/>
-          <w:sz w:val="20"/>
-          <w:szCs w:val="20"/>
-        </w:rPr>
-        <w:t xml:space="preserve"> </w:t>
-      </w:r>
-      <w:proofErr w:type="spellStart"/>
-      <w:r>
-        <w:rPr>
-          <w:rFonts w:ascii="Consolas" w:hAnsi="Consolas" w:cs="Consolas"/>
-          <w:color w:val="D25252"/>
-          <w:kern w:val="0"/>
-          <w:sz w:val="20"/>
-          <w:szCs w:val="20"/>
-        </w:rPr>
-        <w:t>OperadoresAritmeticos</w:t>
-      </w:r>
-      <w:proofErr w:type="spellEnd"/>
-    </w:p>
-    <w:p>
-      <w:pPr>
-        <w:rPr>
-          <w:rFonts w:ascii="Consolas" w:hAnsi="Consolas"/>
-          <w:sz w:val="20"/>
-          <w:szCs w:val="20"/>
-          <w:lang w:val="en-US"/>
-        </w:rPr>
-      </w:pPr>
-      <w:r>
-        <w:rPr>
-          <w:rFonts w:ascii="Consolas" w:hAnsi="Consolas"/>
-          <w:sz w:val="20"/>
-          <w:szCs w:val="20"/>
+          <w:sz w:val="20"/>
+          <w:szCs w:val="20"/>
+          <w:lang w:val="en-US"/>
+        </w:rPr>
+        <w:t xml:space="preserve">int </w:t>
+      </w:r>
+      <w:r>
+        <w:rPr>
+          <w:rFonts w:ascii="Consolas" w:hAnsi="Consolas"/>
+          <w:sz w:val="20"/>
+          <w:szCs w:val="20"/>
+          <w:lang w:val="en-US"/>
+        </w:rPr>
+        <w:t>y = 2;</w:t>
+      </w:r>
+    </w:p>
+    <w:p>
+      <w:pPr>
+        <w:rPr>
+          <w:rFonts w:ascii="Consolas" w:hAnsi="Consolas"/>
+          <w:sz w:val="20"/>
+          <w:szCs w:val="20"/>
+          <w:lang w:val="en-US"/>
+        </w:rPr>
+      </w:pPr>
+      <w:r>
+        <w:rPr>
+          <w:rFonts w:ascii="Consolas" w:hAnsi="Consolas"/>
+          <w:sz w:val="20"/>
+          <w:szCs w:val="20"/>
+          <w:lang w:val="en-US"/>
         </w:rPr>
         <w:tab/>
       </w:r>
       <w:r>
         <w:rPr>
           <w:rFonts w:ascii="Consolas" w:hAnsi="Consolas"/>
+          <w:sz w:val="20"/>
+          <w:szCs w:val="20"/>
+          <w:lang w:val="en-US"/>
+        </w:rPr>
+        <w:tab/>
+      </w:r>
+      <w:r>
+        <w:rPr>
+          <w:rFonts w:ascii="Consolas" w:hAnsi="Consolas"/>
           <w:color w:val="0070C0"/>
           <w:sz w:val="20"/>
           <w:szCs w:val="20"/>
           <w:lang w:val="en-US"/>
         </w:rPr>
-        <w:t xml:space="preserve">public static void </w:t>
-      </w:r>
-      <w:r>
-        <w:rPr>
-          <w:rFonts w:ascii="Consolas" w:hAnsi="Consolas"/>
-          <w:sz w:val="20"/>
-          <w:szCs w:val="20"/>
-          <w:lang w:val="en-US"/>
-        </w:rPr>
-        <w:t xml:space="preserve">main(String[] </w:t>
-      </w:r>
-      <w:proofErr w:type="spellStart"/>
-      <w:r>
-        <w:rPr>
-          <w:rFonts w:ascii="Consolas" w:hAnsi="Consolas"/>
-          <w:sz w:val="20"/>
-          <w:szCs w:val="20"/>
-          <w:lang w:val="en-US"/>
-        </w:rPr>
-        <w:t>args</w:t>
-      </w:r>
-      <w:proofErr w:type="spellEnd"/>
-      <w:r>
-        <w:rPr>
-          <w:rFonts w:ascii="Consolas" w:hAnsi="Consolas"/>
-          <w:sz w:val="20"/>
-          <w:szCs w:val="20"/>
-          <w:lang w:val="en-US"/>
-        </w:rPr>
-        <w:t>) {</w:t>
+        <w:t xml:space="preserve">int </w:t>
+      </w:r>
+      <w:r>
+        <w:rPr>
+          <w:rFonts w:ascii="Consolas" w:hAnsi="Consolas"/>
+          <w:sz w:val="20"/>
+          <w:szCs w:val="20"/>
+          <w:lang w:val="en-US"/>
+        </w:rPr>
+        <w:t>z = 3;</w:t>
       </w:r>
     </w:p>
     <w:p>
@@ -1672,7 +1713,7 @@
           <w:szCs w:val="20"/>
           <w:lang w:val="en-US"/>
         </w:rPr>
-        <w:t>x = 4;</w:t>
+        <w:t>w = -5;</w:t>
       </w:r>
     </w:p>
     <w:p>
@@ -1702,25 +1743,6 @@
         </w:rPr>
         <w:tab/>
       </w:r>
-      <w:r>
-        <w:rPr>
-          <w:rFonts w:ascii="Consolas" w:hAnsi="Consolas"/>
-          <w:color w:val="0070C0"/>
-          <w:sz w:val="20"/>
-          <w:szCs w:val="20"/>
-          <w:lang w:val="en-US"/>
-        </w:rPr>
-        <w:t xml:space="preserve">int </w:t>
-      </w:r>
-      <w:r>
-        <w:rPr>
-          <w:rFonts w:ascii="Consolas" w:hAnsi="Consolas"/>
-          <w:sz w:val="20"/>
-          <w:szCs w:val="20"/>
-          <w:lang w:val="en-US"/>
-        </w:rPr>
-        <w:t>y = 2;</w:t>
-      </w:r>
     </w:p>
     <w:p>
       <w:pPr>
@@ -1752,30 +1774,115 @@
       <w:r>
         <w:rPr>
           <w:rFonts w:ascii="Consolas" w:hAnsi="Consolas"/>
-          <w:color w:val="0070C0"/>
-          <w:sz w:val="20"/>
-          <w:szCs w:val="20"/>
-          <w:lang w:val="en-US"/>
-        </w:rPr>
-        <w:t xml:space="preserve">int </w:t>
-      </w:r>
-      <w:r>
-        <w:rPr>
-          <w:rFonts w:ascii="Consolas" w:hAnsi="Consolas"/>
-          <w:sz w:val="20"/>
-          <w:szCs w:val="20"/>
-          <w:lang w:val="en-US"/>
-        </w:rPr>
-        <w:t>z = 3;</w:t>
-      </w:r>
-    </w:p>
-    <w:p>
-      <w:pPr>
-        <w:rPr>
-          <w:rFonts w:ascii="Consolas" w:hAnsi="Consolas"/>
-          <w:sz w:val="20"/>
-          <w:szCs w:val="20"/>
-          <w:lang w:val="en-US"/>
+          <w:color w:val="FF0000"/>
+          <w:sz w:val="20"/>
+          <w:szCs w:val="20"/>
+          <w:lang w:val="en-US"/>
+        </w:rPr>
+        <w:t>System</w:t>
+      </w:r>
+      <w:r>
+        <w:rPr>
+          <w:rFonts w:ascii="Consolas" w:hAnsi="Consolas"/>
+          <w:sz w:val="20"/>
+          <w:szCs w:val="20"/>
+          <w:lang w:val="en-US"/>
+        </w:rPr>
+        <w:t>.</w:t>
+      </w:r>
+      <w:r>
+        <w:rPr>
+          <w:rFonts w:ascii="Consolas" w:hAnsi="Consolas"/>
+          <w:color w:val="FFC000"/>
+          <w:sz w:val="20"/>
+          <w:szCs w:val="20"/>
+          <w:lang w:val="en-US"/>
+        </w:rPr>
+        <w:t>out</w:t>
+      </w:r>
+      <w:r>
+        <w:rPr>
+          <w:rFonts w:ascii="Consolas" w:hAnsi="Consolas"/>
+          <w:sz w:val="20"/>
+          <w:szCs w:val="20"/>
+          <w:lang w:val="en-US"/>
+        </w:rPr>
+        <w:t>.println</w:t>
+      </w:r>
+      <w:r>
+        <w:rPr>
+          <w:rFonts w:ascii="Consolas" w:hAnsi="Consolas"/>
+          <w:sz w:val="20"/>
+          <w:szCs w:val="20"/>
+          <w:lang w:val="en-US"/>
+        </w:rPr>
+        <w:t>(</w:t>
+      </w:r>
+      <w:r>
+        <w:rPr>
+          <w:rFonts w:ascii="Consolas" w:hAnsi="Consolas"/>
+          <w:color w:val="92D050"/>
+          <w:sz w:val="20"/>
+          <w:szCs w:val="20"/>
+          <w:lang w:val="en-US"/>
+        </w:rPr>
+        <w:t xml:space="preserve">"Soma (4+2): " </w:t>
+      </w:r>
+      <w:r>
+        <w:rPr>
+          <w:rFonts w:ascii="Consolas" w:hAnsi="Consolas"/>
+          <w:sz w:val="20"/>
+          <w:szCs w:val="20"/>
+          <w:lang w:val="en-US"/>
+        </w:rPr>
+        <w:t>+ (</w:t>
+      </w:r>
+      <w:r>
+        <w:rPr>
+          <w:rFonts w:ascii="Consolas" w:hAnsi="Consolas"/>
+          <w:color w:val="00B0F0"/>
+          <w:sz w:val="20"/>
+          <w:szCs w:val="20"/>
+          <w:lang w:val="en-US"/>
+        </w:rPr>
+        <w:t xml:space="preserve">x </w:t>
+      </w:r>
+      <w:r>
+        <w:rPr>
+          <w:rFonts w:ascii="Consolas" w:hAnsi="Consolas"/>
+          <w:sz w:val="20"/>
+          <w:szCs w:val="20"/>
+          <w:lang w:val="en-US"/>
+        </w:rPr>
+        <w:t xml:space="preserve">+ </w:t>
+      </w:r>
+      <w:r>
+        <w:rPr>
+          <w:rFonts w:ascii="Consolas" w:hAnsi="Consolas"/>
+          <w:color w:val="00B0F0"/>
+          <w:sz w:val="20"/>
+          <w:szCs w:val="20"/>
+          <w:lang w:val="en-US"/>
+        </w:rPr>
+        <w:t>y</w:t>
+      </w:r>
+      <w:r>
+        <w:rPr>
+          <w:rFonts w:ascii="Consolas" w:hAnsi="Consolas"/>
+          <w:sz w:val="20"/>
+          <w:szCs w:val="20"/>
+          <w:lang w:val="en-US"/>
+        </w:rPr>
+        <w:t>));</w:t>
+      </w:r>
+    </w:p>
+    <w:p>
+      <w:pPr>
+        <w:ind w:right="-852"/>
+        <w:rPr>
+          <w:rFonts w:ascii="Consolas" w:hAnsi="Consolas"/>
+          <w:sz w:val="20"/>
+          <w:szCs w:val="20"/>
         </w:rPr>
       </w:pPr>
       <w:r>
@@ -1799,38 +1906,94 @@
       <w:r>
         <w:rPr>
           <w:rFonts w:ascii="Consolas" w:hAnsi="Consolas"/>
-          <w:color w:val="0070C0"/>
-          <w:sz w:val="20"/>
-          <w:szCs w:val="20"/>
-          <w:lang w:val="en-US"/>
-        </w:rPr>
-        <w:t xml:space="preserve">int </w:t>
-      </w:r>
-      <w:r>
-        <w:rPr>
-          <w:rFonts w:ascii="Consolas" w:hAnsi="Consolas"/>
-          <w:sz w:val="20"/>
-          <w:szCs w:val="20"/>
-          <w:lang w:val="en-US"/>
-        </w:rPr>
-        <w:t>w = -5;</w:t>
-      </w:r>
-    </w:p>
-    <w:p>
-      <w:pPr>
-        <w:rPr>
-          <w:rFonts w:ascii="Consolas" w:hAnsi="Consolas"/>
-          <w:sz w:val="20"/>
-          <w:szCs w:val="20"/>
-          <w:lang w:val="en-US"/>
-        </w:rPr>
-      </w:pPr>
-      <w:r>
-        <w:rPr>
-          <w:rFonts w:ascii="Consolas" w:hAnsi="Consolas"/>
-          <w:sz w:val="20"/>
-          <w:szCs w:val="20"/>
-          <w:lang w:val="en-US"/>
+          <w:color w:val="FF0000"/>
+          <w:sz w:val="20"/>
+          <w:szCs w:val="20"/>
+        </w:rPr>
+        <w:t>System</w:t>
+      </w:r>
+      <w:r>
+        <w:rPr>
+          <w:rFonts w:ascii="Consolas" w:hAnsi="Consolas"/>
+          <w:sz w:val="20"/>
+          <w:szCs w:val="20"/>
+        </w:rPr>
+        <w:t>.</w:t>
+      </w:r>
+      <w:r>
+        <w:rPr>
+          <w:rFonts w:ascii="Consolas" w:hAnsi="Consolas"/>
+          <w:color w:val="FFC000"/>
+          <w:sz w:val="20"/>
+          <w:szCs w:val="20"/>
+        </w:rPr>
+        <w:t>out</w:t>
+      </w:r>
+      <w:r>
+        <w:rPr>
+          <w:rFonts w:ascii="Consolas" w:hAnsi="Consolas"/>
+          <w:sz w:val="20"/>
+          <w:szCs w:val="20"/>
+        </w:rPr>
+        <w:t>.println</w:t>
+      </w:r>
+      <w:r>
+        <w:rPr>
+          <w:rFonts w:ascii="Consolas" w:hAnsi="Consolas"/>
+          <w:sz w:val="20"/>
+          <w:szCs w:val="20"/>
+        </w:rPr>
+        <w:t>(</w:t>
+      </w:r>
+      <w:r>
+        <w:rPr>
+          <w:rFonts w:ascii="Consolas" w:hAnsi="Consolas"/>
+          <w:color w:val="92D050"/>
+          <w:sz w:val="20"/>
+          <w:szCs w:val="20"/>
+        </w:rPr>
+        <w:t xml:space="preserve">"\nSoma com </w:t>
+      </w:r>
+      <w:r>
+        <w:rPr>
+          <w:rFonts w:ascii="Consolas" w:hAnsi="Consolas"/>
+          <w:color w:val="92D050"/>
+          <w:sz w:val="20"/>
+          <w:szCs w:val="20"/>
+        </w:rPr>
+        <w:t>número</w:t>
+      </w:r>
+      <w:r>
+        <w:rPr>
+          <w:rFonts w:ascii="Consolas" w:hAnsi="Consolas"/>
+          <w:color w:val="92D050"/>
+          <w:sz w:val="20"/>
+          <w:szCs w:val="20"/>
+        </w:rPr>
+        <w:t xml:space="preserve"> negativo (4 + (-5)): " </w:t>
+      </w:r>
+      <w:r>
+        <w:rPr>
+          <w:rFonts w:ascii="Consolas" w:hAnsi="Consolas"/>
+          <w:sz w:val="20"/>
+          <w:szCs w:val="20"/>
+        </w:rPr>
+        <w:t>+ (x + w));</w:t>
+      </w:r>
+    </w:p>
+    <w:p>
+      <w:pPr>
+        <w:rPr>
+          <w:rFonts w:ascii="Consolas" w:hAnsi="Consolas"/>
+          <w:sz w:val="20"/>
+          <w:szCs w:val="20"/>
+        </w:rPr>
+      </w:pPr>
+      <w:r>
+        <w:rPr>
+          <w:rFonts w:ascii="Consolas" w:hAnsi="Consolas"/>
+          <w:sz w:val="20"/>
+          <w:szCs w:val="20"/>
         </w:rPr>
         <w:tab/>
       </w:r>
@@ -1839,26 +2002,116 @@
           <w:rFonts w:ascii="Consolas" w:hAnsi="Consolas"/>
           <w:sz w:val="20"/>
           <w:szCs w:val="20"/>
-          <w:lang w:val="en-US"/>
         </w:rPr>
         <w:tab/>
       </w:r>
-    </w:p>
-    <w:p>
-      <w:pPr>
-        <w:rPr>
-          <w:rFonts w:ascii="Consolas" w:hAnsi="Consolas"/>
-          <w:sz w:val="20"/>
-          <w:szCs w:val="20"/>
-          <w:lang w:val="en-US"/>
-        </w:rPr>
-      </w:pPr>
-      <w:r>
-        <w:rPr>
-          <w:rFonts w:ascii="Consolas" w:hAnsi="Consolas"/>
-          <w:sz w:val="20"/>
-          <w:szCs w:val="20"/>
-          <w:lang w:val="en-US"/>
+      <w:r>
+        <w:rPr>
+          <w:rFonts w:ascii="Consolas" w:hAnsi="Consolas"/>
+          <w:color w:val="FF0000"/>
+          <w:sz w:val="20"/>
+          <w:szCs w:val="20"/>
+        </w:rPr>
+        <w:t>System</w:t>
+      </w:r>
+      <w:r>
+        <w:rPr>
+          <w:rFonts w:ascii="Consolas" w:hAnsi="Consolas"/>
+          <w:sz w:val="20"/>
+          <w:szCs w:val="20"/>
+        </w:rPr>
+        <w:t>.</w:t>
+      </w:r>
+      <w:r>
+        <w:rPr>
+          <w:rFonts w:ascii="Consolas" w:hAnsi="Consolas"/>
+          <w:color w:val="FFC000"/>
+          <w:sz w:val="20"/>
+          <w:szCs w:val="20"/>
+        </w:rPr>
+        <w:t>out</w:t>
+      </w:r>
+      <w:r>
+        <w:rPr>
+          <w:rFonts w:ascii="Consolas" w:hAnsi="Consolas"/>
+          <w:sz w:val="20"/>
+          <w:szCs w:val="20"/>
+        </w:rPr>
+        <w:t>.println</w:t>
+      </w:r>
+      <w:r>
+        <w:rPr>
+          <w:rFonts w:ascii="Consolas" w:hAnsi="Consolas"/>
+          <w:sz w:val="20"/>
+          <w:szCs w:val="20"/>
+        </w:rPr>
+        <w:t>(</w:t>
+      </w:r>
+      <w:r>
+        <w:rPr>
+          <w:rFonts w:ascii="Consolas" w:hAnsi="Consolas"/>
+          <w:color w:val="92D050"/>
+          <w:sz w:val="20"/>
+          <w:szCs w:val="20"/>
+        </w:rPr>
+        <w:t xml:space="preserve">"\nSubtração (4-2): " </w:t>
+      </w:r>
+      <w:r>
+        <w:rPr>
+          <w:rFonts w:ascii="Consolas" w:hAnsi="Consolas"/>
+          <w:sz w:val="20"/>
+          <w:szCs w:val="20"/>
+        </w:rPr>
+        <w:t>+ (</w:t>
+      </w:r>
+      <w:r>
+        <w:rPr>
+          <w:rFonts w:ascii="Consolas" w:hAnsi="Consolas"/>
+          <w:color w:val="00B0F0"/>
+          <w:sz w:val="20"/>
+          <w:szCs w:val="20"/>
+        </w:rPr>
+        <w:t xml:space="preserve">x </w:t>
+      </w:r>
+      <w:r>
+        <w:rPr>
+          <w:rFonts w:ascii="Consolas" w:hAnsi="Consolas"/>
+          <w:sz w:val="20"/>
+          <w:szCs w:val="20"/>
+        </w:rPr>
+        <w:t xml:space="preserve">- </w:t>
+      </w:r>
+      <w:r>
+        <w:rPr>
+          <w:rFonts w:ascii="Consolas" w:hAnsi="Consolas"/>
+          <w:color w:val="00B0F0"/>
+          <w:sz w:val="20"/>
+          <w:szCs w:val="20"/>
+        </w:rPr>
+        <w:t>y</w:t>
+      </w:r>
+      <w:r>
+        <w:rPr>
+          <w:rFonts w:ascii="Consolas" w:hAnsi="Consolas"/>
+          <w:sz w:val="20"/>
+          <w:szCs w:val="20"/>
+        </w:rPr>
+        <w:t>));</w:t>
+      </w:r>
+    </w:p>
+    <w:p>
+      <w:pPr>
+        <w:rPr>
+          <w:rFonts w:ascii="Consolas" w:hAnsi="Consolas"/>
+          <w:sz w:val="20"/>
+          <w:szCs w:val="20"/>
+        </w:rPr>
+      </w:pPr>
+      <w:r>
+        <w:rPr>
+          <w:rFonts w:ascii="Consolas" w:hAnsi="Consolas"/>
+          <w:sz w:val="20"/>
+          <w:szCs w:val="20"/>
         </w:rPr>
         <w:tab/>
       </w:r>
@@ -1867,18 +2120,15 @@
           <w:rFonts w:ascii="Consolas" w:hAnsi="Consolas"/>
           <w:sz w:val="20"/>
           <w:szCs w:val="20"/>
-          <w:lang w:val="en-US"/>
         </w:rPr>
         <w:tab/>
       </w:r>
-      <w:proofErr w:type="spellStart"/>
       <w:r>
         <w:rPr>
           <w:rFonts w:ascii="Consolas" w:hAnsi="Consolas"/>
           <w:color w:val="FF0000"/>
           <w:sz w:val="20"/>
           <w:szCs w:val="20"/>
-          <w:lang w:val="en-US"/>
         </w:rPr>
         <w:t>System</w:t>
       </w:r>
@@ -1887,7 +2137,6 @@
           <w:rFonts w:ascii="Consolas" w:hAnsi="Consolas"/>
           <w:sz w:val="20"/>
           <w:szCs w:val="20"/>
-          <w:lang w:val="en-US"/>
         </w:rPr>
         <w:t>.</w:t>
       </w:r>
@@ -1897,7 +2146,6 @@
           <w:color w:val="FFC000"/>
           <w:sz w:val="20"/>
           <w:szCs w:val="20"/>
-          <w:lang w:val="en-US"/>
         </w:rPr>
         <w:t>out</w:t>
       </w:r>
@@ -1906,17 +2154,14 @@
           <w:rFonts w:ascii="Consolas" w:hAnsi="Consolas"/>
           <w:sz w:val="20"/>
           <w:szCs w:val="20"/>
-          <w:lang w:val="en-US"/>
         </w:rPr>
         <w:t>.println</w:t>
       </w:r>
-      <w:proofErr w:type="spellEnd"/>
-      <w:r>
-        <w:rPr>
-          <w:rFonts w:ascii="Consolas" w:hAnsi="Consolas"/>
-          <w:sz w:val="20"/>
-          <w:szCs w:val="20"/>
-          <w:lang w:val="en-US"/>
+      <w:r>
+        <w:rPr>
+          <w:rFonts w:ascii="Consolas" w:hAnsi="Consolas"/>
+          <w:sz w:val="20"/>
+          <w:szCs w:val="20"/>
         </w:rPr>
         <w:t>(</w:t>
       </w:r>
@@ -1926,16 +2171,14 @@
           <w:color w:val="92D050"/>
           <w:sz w:val="20"/>
           <w:szCs w:val="20"/>
-          <w:lang w:val="en-US"/>
-        </w:rPr>
-        <w:t xml:space="preserve">"Soma (4+2): " </w:t>
-      </w:r>
-      <w:r>
-        <w:rPr>
-          <w:rFonts w:ascii="Consolas" w:hAnsi="Consolas"/>
-          <w:sz w:val="20"/>
-          <w:szCs w:val="20"/>
-          <w:lang w:val="en-US"/>
+        </w:rPr>
+        <w:t xml:space="preserve">"\nMultiplicação (4*2): " </w:t>
+      </w:r>
+      <w:r>
+        <w:rPr>
+          <w:rFonts w:ascii="Consolas" w:hAnsi="Consolas"/>
+          <w:sz w:val="20"/>
+          <w:szCs w:val="20"/>
         </w:rPr>
         <w:t>+ (</w:t>
       </w:r>
@@ -1945,7 +2188,6 @@
           <w:color w:val="00B0F0"/>
           <w:sz w:val="20"/>
           <w:szCs w:val="20"/>
-          <w:lang w:val="en-US"/>
         </w:rPr>
         <w:t xml:space="preserve">x </w:t>
       </w:r>
@@ -1954,9 +2196,8 @@
           <w:rFonts w:ascii="Consolas" w:hAnsi="Consolas"/>
           <w:sz w:val="20"/>
           <w:szCs w:val="20"/>
-          <w:lang w:val="en-US"/>
-        </w:rPr>
-        <w:t xml:space="preserve">+ </w:t>
+        </w:rPr>
+        <w:t xml:space="preserve">* </w:t>
       </w:r>
       <w:r>
         <w:rPr>
@@ -1964,7 +2205,6 @@
           <w:color w:val="00B0F0"/>
           <w:sz w:val="20"/>
           <w:szCs w:val="20"/>
-          <w:lang w:val="en-US"/>
         </w:rPr>
         <w:t>y</w:t>
       </w:r>
@@ -1973,26 +2213,24 @@
           <w:rFonts w:ascii="Consolas" w:hAnsi="Consolas"/>
           <w:sz w:val="20"/>
           <w:szCs w:val="20"/>
-          <w:lang w:val="en-US"/>
         </w:rPr>
         <w:t>));</w:t>
       </w:r>
     </w:p>
     <w:p>
       <w:pPr>
-        <w:ind w:right="-852"/>
-        <w:rPr>
-          <w:rFonts w:ascii="Consolas" w:hAnsi="Consolas"/>
-          <w:sz w:val="20"/>
-          <w:szCs w:val="20"/>
-        </w:rPr>
-      </w:pPr>
-      <w:r>
-        <w:rPr>
-          <w:rFonts w:ascii="Consolas" w:hAnsi="Consolas"/>
-          <w:sz w:val="20"/>
-          <w:szCs w:val="20"/>
-          <w:lang w:val="en-US"/>
+        <w:rPr>
+          <w:rFonts w:ascii="Consolas" w:hAnsi="Consolas"/>
+          <w:sz w:val="20"/>
+          <w:szCs w:val="20"/>
+          <w:lang w:val="en-US"/>
+        </w:rPr>
+      </w:pPr>
+      <w:r>
+        <w:rPr>
+          <w:rFonts w:ascii="Consolas" w:hAnsi="Consolas"/>
+          <w:sz w:val="20"/>
+          <w:szCs w:val="20"/>
         </w:rPr>
         <w:tab/>
       </w:r>
@@ -2001,17 +2239,16 @@
           <w:rFonts w:ascii="Consolas" w:hAnsi="Consolas"/>
           <w:sz w:val="20"/>
           <w:szCs w:val="20"/>
-          <w:lang w:val="en-US"/>
         </w:rPr>
         <w:tab/>
       </w:r>
-      <w:proofErr w:type="spellStart"/>
       <w:r>
         <w:rPr>
           <w:rFonts w:ascii="Consolas" w:hAnsi="Consolas"/>
           <w:color w:val="FF0000"/>
           <w:sz w:val="20"/>
           <w:szCs w:val="20"/>
+          <w:lang w:val="en-US"/>
         </w:rPr>
         <w:t>System</w:t>
       </w:r>
@@ -2020,6 +2257,7 @@
           <w:rFonts w:ascii="Consolas" w:hAnsi="Consolas"/>
           <w:sz w:val="20"/>
           <w:szCs w:val="20"/>
+          <w:lang w:val="en-US"/>
         </w:rPr>
         <w:t>.</w:t>
       </w:r>
@@ -2029,6 +2267,7 @@
           <w:color w:val="FFC000"/>
           <w:sz w:val="20"/>
           <w:szCs w:val="20"/>
+          <w:lang w:val="en-US"/>
         </w:rPr>
         <w:t>out</w:t>
       </w:r>
@@ -2037,17 +2276,9 @@
           <w:rFonts w:ascii="Consolas" w:hAnsi="Consolas"/>
           <w:sz w:val="20"/>
           <w:szCs w:val="20"/>
-        </w:rPr>
-        <w:t>.println</w:t>
-      </w:r>
-      <w:proofErr w:type="spellEnd"/>
-      <w:r>
-        <w:rPr>
-          <w:rFonts w:ascii="Consolas" w:hAnsi="Consolas"/>
-          <w:sz w:val="20"/>
-          <w:szCs w:val="20"/>
-        </w:rPr>
-        <w:t>(</w:t>
+          <w:lang w:val="en-US"/>
+        </w:rPr>
+        <w:t>.println(</w:t>
       </w:r>
       <w:r>
         <w:rPr>
@@ -2055,10 +2286,118 @@
           <w:color w:val="92D050"/>
           <w:sz w:val="20"/>
           <w:szCs w:val="20"/>
-        </w:rPr>
-        <w:t>"\</w:t>
-      </w:r>
-      <w:proofErr w:type="spellStart"/>
+          <w:lang w:val="en-US"/>
+        </w:rPr>
+        <w:t xml:space="preserve">"\nDivisão (4/2): " </w:t>
+      </w:r>
+      <w:r>
+        <w:rPr>
+          <w:rFonts w:ascii="Consolas" w:hAnsi="Consolas"/>
+          <w:sz w:val="20"/>
+          <w:szCs w:val="20"/>
+          <w:lang w:val="en-US"/>
+        </w:rPr>
+        <w:t>+ (</w:t>
+      </w:r>
+      <w:r>
+        <w:rPr>
+          <w:rFonts w:ascii="Consolas" w:hAnsi="Consolas"/>
+          <w:color w:val="00B0F0"/>
+          <w:sz w:val="20"/>
+          <w:szCs w:val="20"/>
+          <w:lang w:val="en-US"/>
+        </w:rPr>
+        <w:t xml:space="preserve">x </w:t>
+      </w:r>
+      <w:r>
+        <w:rPr>
+          <w:rFonts w:ascii="Consolas" w:hAnsi="Consolas"/>
+          <w:sz w:val="20"/>
+          <w:szCs w:val="20"/>
+          <w:lang w:val="en-US"/>
+        </w:rPr>
+        <w:t xml:space="preserve">/ </w:t>
+      </w:r>
+      <w:r>
+        <w:rPr>
+          <w:rFonts w:ascii="Consolas" w:hAnsi="Consolas"/>
+          <w:color w:val="00B0F0"/>
+          <w:sz w:val="20"/>
+          <w:szCs w:val="20"/>
+          <w:lang w:val="en-US"/>
+        </w:rPr>
+        <w:t>y</w:t>
+      </w:r>
+      <w:r>
+        <w:rPr>
+          <w:rFonts w:ascii="Consolas" w:hAnsi="Consolas"/>
+          <w:sz w:val="20"/>
+          <w:szCs w:val="20"/>
+          <w:lang w:val="en-US"/>
+        </w:rPr>
+        <w:t>));</w:t>
+      </w:r>
+    </w:p>
+    <w:p>
+      <w:pPr>
+        <w:rPr>
+          <w:rFonts w:ascii="Consolas" w:hAnsi="Consolas"/>
+          <w:sz w:val="20"/>
+          <w:szCs w:val="20"/>
+        </w:rPr>
+      </w:pPr>
+      <w:r>
+        <w:rPr>
+          <w:rFonts w:ascii="Consolas" w:hAnsi="Consolas"/>
+          <w:sz w:val="20"/>
+          <w:szCs w:val="20"/>
+          <w:lang w:val="en-US"/>
+        </w:rPr>
+        <w:tab/>
+      </w:r>
+      <w:r>
+        <w:rPr>
+          <w:rFonts w:ascii="Consolas" w:hAnsi="Consolas"/>
+          <w:sz w:val="20"/>
+          <w:szCs w:val="20"/>
+          <w:lang w:val="en-US"/>
+        </w:rPr>
+        <w:tab/>
+      </w:r>
+      <w:r>
+        <w:rPr>
+          <w:rFonts w:ascii="Consolas" w:hAnsi="Consolas"/>
+          <w:color w:val="FF0000"/>
+          <w:sz w:val="20"/>
+          <w:szCs w:val="20"/>
+        </w:rPr>
+        <w:t>System</w:t>
+      </w:r>
+      <w:r>
+        <w:rPr>
+          <w:rFonts w:ascii="Consolas" w:hAnsi="Consolas"/>
+          <w:sz w:val="20"/>
+          <w:szCs w:val="20"/>
+        </w:rPr>
+        <w:t>.</w:t>
+      </w:r>
+      <w:r>
+        <w:rPr>
+          <w:rFonts w:ascii="Consolas" w:hAnsi="Consolas"/>
+          <w:color w:val="FFC000"/>
+          <w:sz w:val="20"/>
+          <w:szCs w:val="20"/>
+        </w:rPr>
+        <w:t>out</w:t>
+      </w:r>
+      <w:r>
+        <w:rPr>
+          <w:rFonts w:ascii="Consolas" w:hAnsi="Consolas"/>
+          <w:sz w:val="20"/>
+          <w:szCs w:val="20"/>
+        </w:rPr>
+        <w:t>.println(</w:t>
+      </w:r>
       <w:r>
         <w:rPr>
           <w:rFonts w:ascii="Consolas" w:hAnsi="Consolas"/>
@@ -2066,9 +2405,109 @@
           <w:sz w:val="20"/>
           <w:szCs w:val="20"/>
         </w:rPr>
-        <w:t>nSoma</w:t>
-      </w:r>
-      <w:proofErr w:type="spellEnd"/>
+        <w:t xml:space="preserve">"\nMódulo (resto da divisão): " </w:t>
+      </w:r>
+      <w:r>
+        <w:rPr>
+          <w:rFonts w:ascii="Consolas" w:hAnsi="Consolas"/>
+          <w:sz w:val="20"/>
+          <w:szCs w:val="20"/>
+        </w:rPr>
+        <w:t>+ (</w:t>
+      </w:r>
+      <w:r>
+        <w:rPr>
+          <w:rFonts w:ascii="Consolas" w:hAnsi="Consolas"/>
+          <w:color w:val="00B0F0"/>
+          <w:sz w:val="20"/>
+          <w:szCs w:val="20"/>
+        </w:rPr>
+        <w:t xml:space="preserve">x </w:t>
+      </w:r>
+      <w:r>
+        <w:rPr>
+          <w:rFonts w:ascii="Consolas" w:hAnsi="Consolas"/>
+          <w:sz w:val="20"/>
+          <w:szCs w:val="20"/>
+        </w:rPr>
+        <w:t xml:space="preserve">% </w:t>
+      </w:r>
+      <w:r>
+        <w:rPr>
+          <w:rFonts w:ascii="Consolas" w:hAnsi="Consolas"/>
+          <w:color w:val="00B050"/>
+          <w:sz w:val="20"/>
+          <w:szCs w:val="20"/>
+        </w:rPr>
+        <w:t>2</w:t>
+      </w:r>
+      <w:r>
+        <w:rPr>
+          <w:rFonts w:ascii="Consolas" w:hAnsi="Consolas"/>
+          <w:sz w:val="20"/>
+          <w:szCs w:val="20"/>
+        </w:rPr>
+        <w:t>));</w:t>
+      </w:r>
+    </w:p>
+    <w:p>
+      <w:pPr>
+        <w:rPr>
+          <w:rFonts w:ascii="Consolas" w:hAnsi="Consolas"/>
+          <w:sz w:val="20"/>
+          <w:szCs w:val="20"/>
+        </w:rPr>
+      </w:pPr>
+      <w:r>
+        <w:rPr>
+          <w:rFonts w:ascii="Consolas" w:hAnsi="Consolas"/>
+          <w:sz w:val="20"/>
+          <w:szCs w:val="20"/>
+        </w:rPr>
+        <w:tab/>
+      </w:r>
+      <w:r>
+        <w:rPr>
+          <w:rFonts w:ascii="Consolas" w:hAnsi="Consolas"/>
+          <w:sz w:val="20"/>
+          <w:szCs w:val="20"/>
+        </w:rPr>
+        <w:tab/>
+      </w:r>
+      <w:r>
+        <w:rPr>
+          <w:rFonts w:ascii="Consolas" w:hAnsi="Consolas"/>
+          <w:color w:val="FF0000"/>
+          <w:sz w:val="20"/>
+          <w:szCs w:val="20"/>
+        </w:rPr>
+        <w:t>System</w:t>
+      </w:r>
+      <w:r>
+        <w:rPr>
+          <w:rFonts w:ascii="Consolas" w:hAnsi="Consolas"/>
+          <w:sz w:val="20"/>
+          <w:szCs w:val="20"/>
+        </w:rPr>
+        <w:t>.</w:t>
+      </w:r>
+      <w:r>
+        <w:rPr>
+          <w:rFonts w:ascii="Consolas" w:hAnsi="Consolas"/>
+          <w:color w:val="FFC000"/>
+          <w:sz w:val="20"/>
+          <w:szCs w:val="20"/>
+        </w:rPr>
+        <w:t>out</w:t>
+      </w:r>
+      <w:r>
+        <w:rPr>
+          <w:rFonts w:ascii="Consolas" w:hAnsi="Consolas"/>
+          <w:sz w:val="20"/>
+          <w:szCs w:val="20"/>
+        </w:rPr>
+        <w:t>.println(</w:t>
+      </w:r>
       <w:r>
         <w:rPr>
           <w:rFonts w:ascii="Consolas" w:hAnsi="Consolas"/>
@@ -2076,707 +2515,7 @@
           <w:sz w:val="20"/>
           <w:szCs w:val="20"/>
         </w:rPr>
-        <w:t xml:space="preserve"> com </w:t>
-      </w:r>
-      <w:r>
-        <w:rPr>
-          <w:rFonts w:ascii="Consolas" w:hAnsi="Consolas"/>
-          <w:color w:val="92D050"/>
-          <w:sz w:val="20"/>
-          <w:szCs w:val="20"/>
-        </w:rPr>
-        <w:t>número</w:t>
-      </w:r>
-      <w:r>
-        <w:rPr>
-          <w:rFonts w:ascii="Consolas" w:hAnsi="Consolas"/>
-          <w:color w:val="92D050"/>
-          <w:sz w:val="20"/>
-          <w:szCs w:val="20"/>
-        </w:rPr>
-        <w:t xml:space="preserve"> negativo (4 + (-5)): " </w:t>
-      </w:r>
-      <w:r>
-        <w:rPr>
-          <w:rFonts w:ascii="Consolas" w:hAnsi="Consolas"/>
-          <w:sz w:val="20"/>
-          <w:szCs w:val="20"/>
-        </w:rPr>
-        <w:t>+ (x + w));</w:t>
-      </w:r>
-    </w:p>
-    <w:p>
-      <w:pPr>
-        <w:rPr>
-          <w:rFonts w:ascii="Consolas" w:hAnsi="Consolas"/>
-          <w:sz w:val="20"/>
-          <w:szCs w:val="20"/>
-        </w:rPr>
-      </w:pPr>
-      <w:r>
-        <w:rPr>
-          <w:rFonts w:ascii="Consolas" w:hAnsi="Consolas"/>
-          <w:sz w:val="20"/>
-          <w:szCs w:val="20"/>
-        </w:rPr>
-        <w:tab/>
-      </w:r>
-      <w:r>
-        <w:rPr>
-          <w:rFonts w:ascii="Consolas" w:hAnsi="Consolas"/>
-          <w:sz w:val="20"/>
-          <w:szCs w:val="20"/>
-        </w:rPr>
-        <w:tab/>
-      </w:r>
-      <w:proofErr w:type="spellStart"/>
-      <w:r>
-        <w:rPr>
-          <w:rFonts w:ascii="Consolas" w:hAnsi="Consolas"/>
-          <w:color w:val="FF0000"/>
-          <w:sz w:val="20"/>
-          <w:szCs w:val="20"/>
-        </w:rPr>
-        <w:t>System</w:t>
-      </w:r>
-      <w:r>
-        <w:rPr>
-          <w:rFonts w:ascii="Consolas" w:hAnsi="Consolas"/>
-          <w:sz w:val="20"/>
-          <w:szCs w:val="20"/>
-        </w:rPr>
-        <w:t>.</w:t>
-      </w:r>
-      <w:r>
-        <w:rPr>
-          <w:rFonts w:ascii="Consolas" w:hAnsi="Consolas"/>
-          <w:color w:val="FFC000"/>
-          <w:sz w:val="20"/>
-          <w:szCs w:val="20"/>
-        </w:rPr>
-        <w:t>out</w:t>
-      </w:r>
-      <w:r>
-        <w:rPr>
-          <w:rFonts w:ascii="Consolas" w:hAnsi="Consolas"/>
-          <w:sz w:val="20"/>
-          <w:szCs w:val="20"/>
-        </w:rPr>
-        <w:t>.println</w:t>
-      </w:r>
-      <w:proofErr w:type="spellEnd"/>
-      <w:r>
-        <w:rPr>
-          <w:rFonts w:ascii="Consolas" w:hAnsi="Consolas"/>
-          <w:sz w:val="20"/>
-          <w:szCs w:val="20"/>
-        </w:rPr>
-        <w:t>(</w:t>
-      </w:r>
-      <w:r>
-        <w:rPr>
-          <w:rFonts w:ascii="Consolas" w:hAnsi="Consolas"/>
-          <w:color w:val="92D050"/>
-          <w:sz w:val="20"/>
-          <w:szCs w:val="20"/>
-        </w:rPr>
-        <w:t>"\</w:t>
-      </w:r>
-      <w:proofErr w:type="spellStart"/>
-      <w:r>
-        <w:rPr>
-          <w:rFonts w:ascii="Consolas" w:hAnsi="Consolas"/>
-          <w:color w:val="92D050"/>
-          <w:sz w:val="20"/>
-          <w:szCs w:val="20"/>
-        </w:rPr>
-        <w:t>nSubtração</w:t>
-      </w:r>
-      <w:proofErr w:type="spellEnd"/>
-      <w:r>
-        <w:rPr>
-          <w:rFonts w:ascii="Consolas" w:hAnsi="Consolas"/>
-          <w:color w:val="92D050"/>
-          <w:sz w:val="20"/>
-          <w:szCs w:val="20"/>
-        </w:rPr>
-        <w:t xml:space="preserve"> (4-2): " </w:t>
-      </w:r>
-      <w:r>
-        <w:rPr>
-          <w:rFonts w:ascii="Consolas" w:hAnsi="Consolas"/>
-          <w:sz w:val="20"/>
-          <w:szCs w:val="20"/>
-        </w:rPr>
-        <w:t>+ (</w:t>
-      </w:r>
-      <w:r>
-        <w:rPr>
-          <w:rFonts w:ascii="Consolas" w:hAnsi="Consolas"/>
-          <w:color w:val="00B0F0"/>
-          <w:sz w:val="20"/>
-          <w:szCs w:val="20"/>
-        </w:rPr>
-        <w:t xml:space="preserve">x </w:t>
-      </w:r>
-      <w:r>
-        <w:rPr>
-          <w:rFonts w:ascii="Consolas" w:hAnsi="Consolas"/>
-          <w:sz w:val="20"/>
-          <w:szCs w:val="20"/>
-        </w:rPr>
-        <w:t xml:space="preserve">- </w:t>
-      </w:r>
-      <w:r>
-        <w:rPr>
-          <w:rFonts w:ascii="Consolas" w:hAnsi="Consolas"/>
-          <w:color w:val="00B0F0"/>
-          <w:sz w:val="20"/>
-          <w:szCs w:val="20"/>
-        </w:rPr>
-        <w:t>y</w:t>
-      </w:r>
-      <w:r>
-        <w:rPr>
-          <w:rFonts w:ascii="Consolas" w:hAnsi="Consolas"/>
-          <w:sz w:val="20"/>
-          <w:szCs w:val="20"/>
-        </w:rPr>
-        <w:t>));</w:t>
-      </w:r>
-    </w:p>
-    <w:p>
-      <w:pPr>
-        <w:rPr>
-          <w:rFonts w:ascii="Consolas" w:hAnsi="Consolas"/>
-          <w:sz w:val="20"/>
-          <w:szCs w:val="20"/>
-        </w:rPr>
-      </w:pPr>
-      <w:r>
-        <w:rPr>
-          <w:rFonts w:ascii="Consolas" w:hAnsi="Consolas"/>
-          <w:sz w:val="20"/>
-          <w:szCs w:val="20"/>
-        </w:rPr>
-        <w:tab/>
-      </w:r>
-      <w:r>
-        <w:rPr>
-          <w:rFonts w:ascii="Consolas" w:hAnsi="Consolas"/>
-          <w:sz w:val="20"/>
-          <w:szCs w:val="20"/>
-        </w:rPr>
-        <w:tab/>
-      </w:r>
-      <w:proofErr w:type="spellStart"/>
-      <w:r>
-        <w:rPr>
-          <w:rFonts w:ascii="Consolas" w:hAnsi="Consolas"/>
-          <w:color w:val="FF0000"/>
-          <w:sz w:val="20"/>
-          <w:szCs w:val="20"/>
-        </w:rPr>
-        <w:t>System</w:t>
-      </w:r>
-      <w:r>
-        <w:rPr>
-          <w:rFonts w:ascii="Consolas" w:hAnsi="Consolas"/>
-          <w:sz w:val="20"/>
-          <w:szCs w:val="20"/>
-        </w:rPr>
-        <w:t>.</w:t>
-      </w:r>
-      <w:r>
-        <w:rPr>
-          <w:rFonts w:ascii="Consolas" w:hAnsi="Consolas"/>
-          <w:color w:val="FFC000"/>
-          <w:sz w:val="20"/>
-          <w:szCs w:val="20"/>
-        </w:rPr>
-        <w:t>out</w:t>
-      </w:r>
-      <w:r>
-        <w:rPr>
-          <w:rFonts w:ascii="Consolas" w:hAnsi="Consolas"/>
-          <w:sz w:val="20"/>
-          <w:szCs w:val="20"/>
-        </w:rPr>
-        <w:t>.println</w:t>
-      </w:r>
-      <w:proofErr w:type="spellEnd"/>
-      <w:r>
-        <w:rPr>
-          <w:rFonts w:ascii="Consolas" w:hAnsi="Consolas"/>
-          <w:sz w:val="20"/>
-          <w:szCs w:val="20"/>
-        </w:rPr>
-        <w:t>(</w:t>
-      </w:r>
-      <w:r>
-        <w:rPr>
-          <w:rFonts w:ascii="Consolas" w:hAnsi="Consolas"/>
-          <w:color w:val="92D050"/>
-          <w:sz w:val="20"/>
-          <w:szCs w:val="20"/>
-        </w:rPr>
-        <w:t>"\</w:t>
-      </w:r>
-      <w:proofErr w:type="spellStart"/>
-      <w:r>
-        <w:rPr>
-          <w:rFonts w:ascii="Consolas" w:hAnsi="Consolas"/>
-          <w:color w:val="92D050"/>
-          <w:sz w:val="20"/>
-          <w:szCs w:val="20"/>
-        </w:rPr>
-        <w:t>nMultiplicação</w:t>
-      </w:r>
-      <w:proofErr w:type="spellEnd"/>
-      <w:r>
-        <w:rPr>
-          <w:rFonts w:ascii="Consolas" w:hAnsi="Consolas"/>
-          <w:color w:val="92D050"/>
-          <w:sz w:val="20"/>
-          <w:szCs w:val="20"/>
-        </w:rPr>
-        <w:t xml:space="preserve"> (4*2): " </w:t>
-      </w:r>
-      <w:r>
-        <w:rPr>
-          <w:rFonts w:ascii="Consolas" w:hAnsi="Consolas"/>
-          <w:sz w:val="20"/>
-          <w:szCs w:val="20"/>
-        </w:rPr>
-        <w:t>+ (</w:t>
-      </w:r>
-      <w:r>
-        <w:rPr>
-          <w:rFonts w:ascii="Consolas" w:hAnsi="Consolas"/>
-          <w:color w:val="00B0F0"/>
-          <w:sz w:val="20"/>
-          <w:szCs w:val="20"/>
-        </w:rPr>
-        <w:t xml:space="preserve">x </w:t>
-      </w:r>
-      <w:r>
-        <w:rPr>
-          <w:rFonts w:ascii="Consolas" w:hAnsi="Consolas"/>
-          <w:sz w:val="20"/>
-          <w:szCs w:val="20"/>
-        </w:rPr>
-        <w:t xml:space="preserve">* </w:t>
-      </w:r>
-      <w:r>
-        <w:rPr>
-          <w:rFonts w:ascii="Consolas" w:hAnsi="Consolas"/>
-          <w:color w:val="00B0F0"/>
-          <w:sz w:val="20"/>
-          <w:szCs w:val="20"/>
-        </w:rPr>
-        <w:t>y</w:t>
-      </w:r>
-      <w:r>
-        <w:rPr>
-          <w:rFonts w:ascii="Consolas" w:hAnsi="Consolas"/>
-          <w:sz w:val="20"/>
-          <w:szCs w:val="20"/>
-        </w:rPr>
-        <w:t>));</w:t>
-      </w:r>
-    </w:p>
-    <w:p>
-      <w:pPr>
-        <w:rPr>
-          <w:rFonts w:ascii="Consolas" w:hAnsi="Consolas"/>
-          <w:sz w:val="20"/>
-          <w:szCs w:val="20"/>
-          <w:lang w:val="en-US"/>
-        </w:rPr>
-      </w:pPr>
-      <w:r>
-        <w:rPr>
-          <w:rFonts w:ascii="Consolas" w:hAnsi="Consolas"/>
-          <w:sz w:val="20"/>
-          <w:szCs w:val="20"/>
-        </w:rPr>
-        <w:tab/>
-      </w:r>
-      <w:r>
-        <w:rPr>
-          <w:rFonts w:ascii="Consolas" w:hAnsi="Consolas"/>
-          <w:sz w:val="20"/>
-          <w:szCs w:val="20"/>
-        </w:rPr>
-        <w:tab/>
-      </w:r>
-      <w:proofErr w:type="spellStart"/>
-      <w:r>
-        <w:rPr>
-          <w:rFonts w:ascii="Consolas" w:hAnsi="Consolas"/>
-          <w:color w:val="FF0000"/>
-          <w:sz w:val="20"/>
-          <w:szCs w:val="20"/>
-          <w:lang w:val="en-US"/>
-        </w:rPr>
-        <w:t>System</w:t>
-      </w:r>
-      <w:r>
-        <w:rPr>
-          <w:rFonts w:ascii="Consolas" w:hAnsi="Consolas"/>
-          <w:sz w:val="20"/>
-          <w:szCs w:val="20"/>
-          <w:lang w:val="en-US"/>
-        </w:rPr>
-        <w:t>.</w:t>
-      </w:r>
-      <w:r>
-        <w:rPr>
-          <w:rFonts w:ascii="Consolas" w:hAnsi="Consolas"/>
-          <w:color w:val="FFC000"/>
-          <w:sz w:val="20"/>
-          <w:szCs w:val="20"/>
-          <w:lang w:val="en-US"/>
-        </w:rPr>
-        <w:t>out</w:t>
-      </w:r>
-      <w:r>
-        <w:rPr>
-          <w:rFonts w:ascii="Consolas" w:hAnsi="Consolas"/>
-          <w:sz w:val="20"/>
-          <w:szCs w:val="20"/>
-          <w:lang w:val="en-US"/>
-        </w:rPr>
-        <w:t>.println</w:t>
-      </w:r>
-      <w:proofErr w:type="spellEnd"/>
-      <w:r>
-        <w:rPr>
-          <w:rFonts w:ascii="Consolas" w:hAnsi="Consolas"/>
-          <w:sz w:val="20"/>
-          <w:szCs w:val="20"/>
-          <w:lang w:val="en-US"/>
-        </w:rPr>
-        <w:t>(</w:t>
-      </w:r>
-      <w:r>
-        <w:rPr>
-          <w:rFonts w:ascii="Consolas" w:hAnsi="Consolas"/>
-          <w:color w:val="92D050"/>
-          <w:sz w:val="20"/>
-          <w:szCs w:val="20"/>
-          <w:lang w:val="en-US"/>
-        </w:rPr>
-        <w:t>"\</w:t>
-      </w:r>
-      <w:proofErr w:type="spellStart"/>
-      <w:r>
-        <w:rPr>
-          <w:rFonts w:ascii="Consolas" w:hAnsi="Consolas"/>
-          <w:color w:val="92D050"/>
-          <w:sz w:val="20"/>
-          <w:szCs w:val="20"/>
-          <w:lang w:val="en-US"/>
-        </w:rPr>
-        <w:t>nDivisão</w:t>
-      </w:r>
-      <w:proofErr w:type="spellEnd"/>
-      <w:r>
-        <w:rPr>
-          <w:rFonts w:ascii="Consolas" w:hAnsi="Consolas"/>
-          <w:color w:val="92D050"/>
-          <w:sz w:val="20"/>
-          <w:szCs w:val="20"/>
-          <w:lang w:val="en-US"/>
-        </w:rPr>
-        <w:t xml:space="preserve"> (4/2): " </w:t>
-      </w:r>
-      <w:r>
-        <w:rPr>
-          <w:rFonts w:ascii="Consolas" w:hAnsi="Consolas"/>
-          <w:sz w:val="20"/>
-          <w:szCs w:val="20"/>
-          <w:lang w:val="en-US"/>
-        </w:rPr>
-        <w:t>+ (</w:t>
-      </w:r>
-      <w:r>
-        <w:rPr>
-          <w:rFonts w:ascii="Consolas" w:hAnsi="Consolas"/>
-          <w:color w:val="00B0F0"/>
-          <w:sz w:val="20"/>
-          <w:szCs w:val="20"/>
-          <w:lang w:val="en-US"/>
-        </w:rPr>
-        <w:t xml:space="preserve">x </w:t>
-      </w:r>
-      <w:r>
-        <w:rPr>
-          <w:rFonts w:ascii="Consolas" w:hAnsi="Consolas"/>
-          <w:sz w:val="20"/>
-          <w:szCs w:val="20"/>
-          <w:lang w:val="en-US"/>
-        </w:rPr>
-        <w:t xml:space="preserve">/ </w:t>
-      </w:r>
-      <w:r>
-        <w:rPr>
-          <w:rFonts w:ascii="Consolas" w:hAnsi="Consolas"/>
-          <w:color w:val="00B0F0"/>
-          <w:sz w:val="20"/>
-          <w:szCs w:val="20"/>
-          <w:lang w:val="en-US"/>
-        </w:rPr>
-        <w:t>y</w:t>
-      </w:r>
-      <w:r>
-        <w:rPr>
-          <w:rFonts w:ascii="Consolas" w:hAnsi="Consolas"/>
-          <w:sz w:val="20"/>
-          <w:szCs w:val="20"/>
-          <w:lang w:val="en-US"/>
-        </w:rPr>
-        <w:t>));</w:t>
-      </w:r>
-    </w:p>
-    <w:p>
-      <w:pPr>
-        <w:rPr>
-          <w:rFonts w:ascii="Consolas" w:hAnsi="Consolas"/>
-          <w:sz w:val="20"/>
-          <w:szCs w:val="20"/>
-        </w:rPr>
-      </w:pPr>
-      <w:r>
-        <w:rPr>
-          <w:rFonts w:ascii="Consolas" w:hAnsi="Consolas"/>
-          <w:sz w:val="20"/>
-          <w:szCs w:val="20"/>
-          <w:lang w:val="en-US"/>
-        </w:rPr>
-        <w:tab/>
-      </w:r>
-      <w:r>
-        <w:rPr>
-          <w:rFonts w:ascii="Consolas" w:hAnsi="Consolas"/>
-          <w:sz w:val="20"/>
-          <w:szCs w:val="20"/>
-          <w:lang w:val="en-US"/>
-        </w:rPr>
-        <w:tab/>
-      </w:r>
-      <w:proofErr w:type="spellStart"/>
-      <w:r>
-        <w:rPr>
-          <w:rFonts w:ascii="Consolas" w:hAnsi="Consolas"/>
-          <w:color w:val="FF0000"/>
-          <w:sz w:val="20"/>
-          <w:szCs w:val="20"/>
-        </w:rPr>
-        <w:t>System</w:t>
-      </w:r>
-      <w:r>
-        <w:rPr>
-          <w:rFonts w:ascii="Consolas" w:hAnsi="Consolas"/>
-          <w:sz w:val="20"/>
-          <w:szCs w:val="20"/>
-        </w:rPr>
-        <w:t>.</w:t>
-      </w:r>
-      <w:r>
-        <w:rPr>
-          <w:rFonts w:ascii="Consolas" w:hAnsi="Consolas"/>
-          <w:color w:val="FFC000"/>
-          <w:sz w:val="20"/>
-          <w:szCs w:val="20"/>
-        </w:rPr>
-        <w:t>out</w:t>
-      </w:r>
-      <w:r>
-        <w:rPr>
-          <w:rFonts w:ascii="Consolas" w:hAnsi="Consolas"/>
-          <w:sz w:val="20"/>
-          <w:szCs w:val="20"/>
-        </w:rPr>
-        <w:t>.println</w:t>
-      </w:r>
-      <w:proofErr w:type="spellEnd"/>
-      <w:r>
-        <w:rPr>
-          <w:rFonts w:ascii="Consolas" w:hAnsi="Consolas"/>
-          <w:sz w:val="20"/>
-          <w:szCs w:val="20"/>
-        </w:rPr>
-        <w:t>(</w:t>
-      </w:r>
-      <w:r>
-        <w:rPr>
-          <w:rFonts w:ascii="Consolas" w:hAnsi="Consolas"/>
-          <w:color w:val="92D050"/>
-          <w:sz w:val="20"/>
-          <w:szCs w:val="20"/>
-        </w:rPr>
-        <w:t>"\</w:t>
-      </w:r>
-      <w:proofErr w:type="spellStart"/>
-      <w:r>
-        <w:rPr>
-          <w:rFonts w:ascii="Consolas" w:hAnsi="Consolas"/>
-          <w:color w:val="92D050"/>
-          <w:sz w:val="20"/>
-          <w:szCs w:val="20"/>
-        </w:rPr>
-        <w:t>nMódulo</w:t>
-      </w:r>
-      <w:proofErr w:type="spellEnd"/>
-      <w:r>
-        <w:rPr>
-          <w:rFonts w:ascii="Consolas" w:hAnsi="Consolas"/>
-          <w:color w:val="92D050"/>
-          <w:sz w:val="20"/>
-          <w:szCs w:val="20"/>
-        </w:rPr>
-        <w:t xml:space="preserve"> (resto da divisão): " </w:t>
-      </w:r>
-      <w:r>
-        <w:rPr>
-          <w:rFonts w:ascii="Consolas" w:hAnsi="Consolas"/>
-          <w:sz w:val="20"/>
-          <w:szCs w:val="20"/>
-        </w:rPr>
-        <w:t>+ (</w:t>
-      </w:r>
-      <w:r>
-        <w:rPr>
-          <w:rFonts w:ascii="Consolas" w:hAnsi="Consolas"/>
-          <w:color w:val="00B0F0"/>
-          <w:sz w:val="20"/>
-          <w:szCs w:val="20"/>
-        </w:rPr>
-        <w:t xml:space="preserve">x </w:t>
-      </w:r>
-      <w:r>
-        <w:rPr>
-          <w:rFonts w:ascii="Consolas" w:hAnsi="Consolas"/>
-          <w:sz w:val="20"/>
-          <w:szCs w:val="20"/>
-        </w:rPr>
-        <w:t xml:space="preserve">% </w:t>
-      </w:r>
-      <w:r>
-        <w:rPr>
-          <w:rFonts w:ascii="Consolas" w:hAnsi="Consolas"/>
-          <w:color w:val="00B050"/>
-          <w:sz w:val="20"/>
-          <w:szCs w:val="20"/>
-        </w:rPr>
-        <w:t>2</w:t>
-      </w:r>
-      <w:r>
-        <w:rPr>
-          <w:rFonts w:ascii="Consolas" w:hAnsi="Consolas"/>
-          <w:sz w:val="20"/>
-          <w:szCs w:val="20"/>
-        </w:rPr>
-        <w:t>));</w:t>
-      </w:r>
-    </w:p>
-    <w:p>
-      <w:pPr>
-        <w:rPr>
-          <w:rFonts w:ascii="Consolas" w:hAnsi="Consolas"/>
-          <w:sz w:val="20"/>
-          <w:szCs w:val="20"/>
-        </w:rPr>
-      </w:pPr>
-      <w:r>
-        <w:rPr>
-          <w:rFonts w:ascii="Consolas" w:hAnsi="Consolas"/>
-          <w:sz w:val="20"/>
-          <w:szCs w:val="20"/>
-        </w:rPr>
-        <w:tab/>
-      </w:r>
-      <w:r>
-        <w:rPr>
-          <w:rFonts w:ascii="Consolas" w:hAnsi="Consolas"/>
-          <w:sz w:val="20"/>
-          <w:szCs w:val="20"/>
-        </w:rPr>
-        <w:tab/>
-      </w:r>
-      <w:proofErr w:type="spellStart"/>
-      <w:r>
-        <w:rPr>
-          <w:rFonts w:ascii="Consolas" w:hAnsi="Consolas"/>
-          <w:color w:val="FF0000"/>
-          <w:sz w:val="20"/>
-          <w:szCs w:val="20"/>
-        </w:rPr>
-        <w:t>System</w:t>
-      </w:r>
-      <w:r>
-        <w:rPr>
-          <w:rFonts w:ascii="Consolas" w:hAnsi="Consolas"/>
-          <w:sz w:val="20"/>
-          <w:szCs w:val="20"/>
-        </w:rPr>
-        <w:t>.</w:t>
-      </w:r>
-      <w:r>
-        <w:rPr>
-          <w:rFonts w:ascii="Consolas" w:hAnsi="Consolas"/>
-          <w:color w:val="FFC000"/>
-          <w:sz w:val="20"/>
-          <w:szCs w:val="20"/>
-        </w:rPr>
-        <w:t>out</w:t>
-      </w:r>
-      <w:r>
-        <w:rPr>
-          <w:rFonts w:ascii="Consolas" w:hAnsi="Consolas"/>
-          <w:sz w:val="20"/>
-          <w:szCs w:val="20"/>
-        </w:rPr>
-        <w:t>.println</w:t>
-      </w:r>
-      <w:proofErr w:type="spellEnd"/>
-      <w:r>
-        <w:rPr>
-          <w:rFonts w:ascii="Consolas" w:hAnsi="Consolas"/>
-          <w:sz w:val="20"/>
-          <w:szCs w:val="20"/>
-        </w:rPr>
-        <w:t>(</w:t>
-      </w:r>
-      <w:r>
-        <w:rPr>
-          <w:rFonts w:ascii="Consolas" w:hAnsi="Consolas"/>
-          <w:color w:val="92D050"/>
-          <w:sz w:val="20"/>
-          <w:szCs w:val="20"/>
-        </w:rPr>
-        <w:t>"\</w:t>
-      </w:r>
-      <w:proofErr w:type="spellStart"/>
-      <w:r>
-        <w:rPr>
-          <w:rFonts w:ascii="Consolas" w:hAnsi="Consolas"/>
-          <w:color w:val="92D050"/>
-          <w:sz w:val="20"/>
-          <w:szCs w:val="20"/>
-        </w:rPr>
-        <w:t>nMódulo</w:t>
-      </w:r>
-      <w:proofErr w:type="spellEnd"/>
-      <w:r>
-        <w:rPr>
-          <w:rFonts w:ascii="Consolas" w:hAnsi="Consolas"/>
-          <w:color w:val="92D050"/>
-          <w:sz w:val="20"/>
-          <w:szCs w:val="20"/>
-        </w:rPr>
-        <w:t xml:space="preserve"> (resto da divisão): "</w:t>
+        <w:t>"\nMódulo (resto da divisão): "</w:t>
       </w:r>
       <w:r>
         <w:rPr>
@@ -2992,31 +2731,7 @@
           <w:szCs w:val="20"/>
           <w:lang w:val="en-US"/>
         </w:rPr>
-        <w:t xml:space="preserve"> </w:t>
-      </w:r>
-      <w:proofErr w:type="spellStart"/>
-      <w:r>
-        <w:rPr>
-          <w:rFonts w:ascii="Consolas" w:hAnsi="Consolas" w:cs="Consolas"/>
-          <w:color w:val="D8D8D8"/>
-          <w:kern w:val="0"/>
-          <w:sz w:val="20"/>
-          <w:szCs w:val="20"/>
-          <w:lang w:val="en-US"/>
-        </w:rPr>
-        <w:t>Operadores</w:t>
-      </w:r>
-      <w:proofErr w:type="spellEnd"/>
-      <w:r>
-        <w:rPr>
-          <w:rFonts w:ascii="Consolas" w:hAnsi="Consolas" w:cs="Consolas"/>
-          <w:color w:val="D8D8D8"/>
-          <w:kern w:val="0"/>
-          <w:sz w:val="20"/>
-          <w:szCs w:val="20"/>
-          <w:lang w:val="en-US"/>
-        </w:rPr>
-        <w:t>;</w:t>
+        <w:t xml:space="preserve"> Operadores;</w:t>
       </w:r>
     </w:p>
     <w:p>
@@ -3092,7 +2807,6 @@
         </w:rPr>
         <w:t xml:space="preserve"> </w:t>
       </w:r>
-      <w:proofErr w:type="spellStart"/>
       <w:r>
         <w:rPr>
           <w:rFonts w:ascii="Consolas" w:hAnsi="Consolas" w:cs="Consolas"/>
@@ -3104,7 +2818,6 @@
         </w:rPr>
         <w:t>OperadoresString</w:t>
       </w:r>
-      <w:proofErr w:type="spellEnd"/>
       <w:r>
         <w:rPr>
           <w:rFonts w:ascii="Consolas" w:hAnsi="Consolas" w:cs="Consolas"/>
@@ -3278,7 +2991,6 @@
         </w:rPr>
         <w:t xml:space="preserve">[] </w:t>
       </w:r>
-      <w:proofErr w:type="spellStart"/>
       <w:r>
         <w:rPr>
           <w:rFonts w:ascii="Consolas" w:hAnsi="Consolas" w:cs="Consolas"/>
@@ -3290,7 +3002,6 @@
         </w:rPr>
         <w:t>args</w:t>
       </w:r>
-      <w:proofErr w:type="spellEnd"/>
       <w:r>
         <w:rPr>
           <w:rFonts w:ascii="Consolas" w:hAnsi="Consolas" w:cs="Consolas"/>
@@ -3375,7 +3086,6 @@
         </w:rPr>
         <w:tab/>
       </w:r>
-      <w:proofErr w:type="spellStart"/>
       <w:r>
         <w:rPr>
           <w:rFonts w:ascii="Consolas" w:hAnsi="Consolas" w:cs="Consolas"/>
@@ -3386,7 +3096,6 @@
         </w:rPr>
         <w:t>String</w:t>
       </w:r>
-      <w:proofErr w:type="spellEnd"/>
       <w:r>
         <w:rPr>
           <w:rFonts w:ascii="Consolas" w:hAnsi="Consolas" w:cs="Consolas"/>
@@ -3471,7 +3180,6 @@
         </w:rPr>
         <w:tab/>
       </w:r>
-      <w:proofErr w:type="spellStart"/>
       <w:r>
         <w:rPr>
           <w:rFonts w:ascii="Consolas" w:hAnsi="Consolas" w:cs="Consolas"/>
@@ -3482,7 +3190,6 @@
         </w:rPr>
         <w:t>String</w:t>
       </w:r>
-      <w:proofErr w:type="spellEnd"/>
       <w:r>
         <w:rPr>
           <w:rFonts w:ascii="Consolas" w:hAnsi="Consolas" w:cs="Consolas"/>
@@ -3493,7 +3200,6 @@
         </w:rPr>
         <w:t xml:space="preserve"> </w:t>
       </w:r>
-      <w:proofErr w:type="spellStart"/>
       <w:r>
         <w:rPr>
           <w:rFonts w:ascii="Consolas" w:hAnsi="Consolas" w:cs="Consolas"/>
@@ -3504,7 +3210,6 @@
         </w:rPr>
         <w:t>timao</w:t>
       </w:r>
-      <w:proofErr w:type="spellEnd"/>
       <w:r>
         <w:rPr>
           <w:rFonts w:ascii="Consolas" w:hAnsi="Consolas" w:cs="Consolas"/>
@@ -3603,7 +3308,6 @@
         </w:rPr>
         <w:tab/>
       </w:r>
-      <w:proofErr w:type="spellStart"/>
       <w:r>
         <w:rPr>
           <w:rFonts w:ascii="Consolas" w:hAnsi="Consolas" w:cs="Consolas"/>
@@ -3654,7 +3358,6 @@
         </w:rPr>
         <w:t>println</w:t>
       </w:r>
-      <w:proofErr w:type="spellEnd"/>
       <w:r>
         <w:rPr>
           <w:rFonts w:ascii="Consolas" w:hAnsi="Consolas" w:cs="Consolas"/>
@@ -3685,7 +3388,6 @@
         </w:rPr>
         <w:t xml:space="preserve"> + </w:t>
       </w:r>
-      <w:proofErr w:type="spellStart"/>
       <w:r>
         <w:rPr>
           <w:rFonts w:ascii="Consolas" w:hAnsi="Consolas" w:cs="Consolas"/>
@@ -3696,7 +3398,6 @@
         </w:rPr>
         <w:t>timao</w:t>
       </w:r>
-      <w:proofErr w:type="spellEnd"/>
       <w:r>
         <w:rPr>
           <w:rFonts w:ascii="Consolas" w:hAnsi="Consolas" w:cs="Consolas"/>
@@ -3741,7 +3442,6 @@
         </w:rPr>
         <w:tab/>
       </w:r>
-      <w:proofErr w:type="spellStart"/>
       <w:r>
         <w:rPr>
           <w:rFonts w:ascii="Consolas" w:hAnsi="Consolas" w:cs="Consolas"/>
@@ -3792,7 +3492,6 @@
         </w:rPr>
         <w:t>println</w:t>
       </w:r>
-      <w:proofErr w:type="spellEnd"/>
       <w:r>
         <w:rPr>
           <w:rFonts w:ascii="Consolas" w:hAnsi="Consolas" w:cs="Consolas"/>
@@ -3803,7 +3502,6 @@
         </w:rPr>
         <w:t>(</w:t>
       </w:r>
-      <w:proofErr w:type="spellStart"/>
       <w:r>
         <w:rPr>
           <w:rFonts w:ascii="Consolas" w:hAnsi="Consolas" w:cs="Consolas"/>
@@ -3814,7 +3512,6 @@
         </w:rPr>
         <w:t>timao</w:t>
       </w:r>
-      <w:proofErr w:type="spellEnd"/>
       <w:r>
         <w:rPr>
           <w:rFonts w:ascii="Consolas" w:hAnsi="Consolas" w:cs="Consolas"/>
@@ -3879,7 +3576,6 @@
         </w:rPr>
         <w:tab/>
       </w:r>
-      <w:proofErr w:type="spellStart"/>
       <w:r>
         <w:rPr>
           <w:rFonts w:ascii="Consolas" w:hAnsi="Consolas" w:cs="Consolas"/>
@@ -3930,7 +3626,6 @@
         </w:rPr>
         <w:t>println</w:t>
       </w:r>
-      <w:proofErr w:type="spellEnd"/>
       <w:r>
         <w:rPr>
           <w:rFonts w:ascii="Consolas" w:hAnsi="Consolas" w:cs="Consolas"/>
@@ -3981,7 +3676,6 @@
         </w:rPr>
         <w:t xml:space="preserve"> + </w:t>
       </w:r>
-      <w:proofErr w:type="spellStart"/>
       <w:r>
         <w:rPr>
           <w:rFonts w:ascii="Consolas" w:hAnsi="Consolas" w:cs="Consolas"/>
@@ -3992,7 +3686,6 @@
         </w:rPr>
         <w:t>timao</w:t>
       </w:r>
-      <w:proofErr w:type="spellEnd"/>
       <w:r>
         <w:rPr>
           <w:rFonts w:ascii="Consolas" w:hAnsi="Consolas" w:cs="Consolas"/>
@@ -4130,9 +3823,8 @@
           <w:sz w:val="20"/>
           <w:szCs w:val="20"/>
         </w:rPr>
-        <w:t xml:space="preserve">São </w:t>
-      </w:r>
-      <w:proofErr w:type="spellStart"/>
+        <w:t>São PauloCorinthians</w:t>
+      </w:r>
       <w:r>
         <w:rPr>
           <w:rFonts w:ascii="Consolas" w:hAnsi="Consolas" w:cs="Consolas"/>
@@ -4141,9 +3833,17 @@
           <w:sz w:val="20"/>
           <w:szCs w:val="20"/>
         </w:rPr>
-        <w:t>PauloCorinthians</w:t>
-      </w:r>
-      <w:proofErr w:type="spellEnd"/>
+        <w:t xml:space="preserve">” </w:t>
+      </w:r>
+      <w:r>
+        <w:rPr>
+          <w:rFonts w:ascii="Consolas" w:hAnsi="Consolas" w:cs="Consolas"/>
+          <w:kern w:val="0"/>
+          <w:sz w:val="20"/>
+          <w:szCs w:val="20"/>
+        </w:rPr>
+        <w:t xml:space="preserve">e </w:t>
+      </w:r>
       <w:r>
         <w:rPr>
           <w:rFonts w:ascii="Consolas" w:hAnsi="Consolas" w:cs="Consolas"/>
@@ -4152,16 +3852,7 @@
           <w:sz w:val="20"/>
           <w:szCs w:val="20"/>
         </w:rPr>
-        <w:t xml:space="preserve">” </w:t>
-      </w:r>
-      <w:r>
-        <w:rPr>
-          <w:rFonts w:ascii="Consolas" w:hAnsi="Consolas" w:cs="Consolas"/>
-          <w:kern w:val="0"/>
-          <w:sz w:val="20"/>
-          <w:szCs w:val="20"/>
-        </w:rPr>
-        <w:t xml:space="preserve">e </w:t>
+        <w:t>“</w:t>
       </w:r>
       <w:r>
         <w:rPr>
@@ -4171,29 +3862,7 @@
           <w:sz w:val="20"/>
           <w:szCs w:val="20"/>
         </w:rPr>
-        <w:t>“</w:t>
-      </w:r>
-      <w:proofErr w:type="spellStart"/>
-      <w:r>
-        <w:rPr>
-          <w:rFonts w:ascii="Consolas" w:hAnsi="Consolas" w:cs="Consolas"/>
-          <w:color w:val="00B050"/>
-          <w:kern w:val="0"/>
-          <w:sz w:val="20"/>
-          <w:szCs w:val="20"/>
-        </w:rPr>
-        <w:t>CorinthiansSão</w:t>
-      </w:r>
-      <w:proofErr w:type="spellEnd"/>
-      <w:r>
-        <w:rPr>
-          <w:rFonts w:ascii="Consolas" w:hAnsi="Consolas" w:cs="Consolas"/>
-          <w:color w:val="00B050"/>
-          <w:kern w:val="0"/>
-          <w:sz w:val="20"/>
-          <w:szCs w:val="20"/>
-        </w:rPr>
-        <w:t xml:space="preserve"> Paulo</w:t>
+        <w:t>CorinthiansSão Paulo</w:t>
       </w:r>
       <w:r>
         <w:rPr>
@@ -4367,31 +4036,7 @@
           <w:szCs w:val="20"/>
           <w:lang w:val="en-US"/>
         </w:rPr>
-        <w:t xml:space="preserve"> </w:t>
-      </w:r>
-      <w:proofErr w:type="spellStart"/>
-      <w:r>
-        <w:rPr>
-          <w:rFonts w:ascii="Consolas" w:hAnsi="Consolas" w:cs="Consolas"/>
-          <w:color w:val="D8D8D8"/>
-          <w:kern w:val="0"/>
-          <w:sz w:val="20"/>
-          <w:szCs w:val="20"/>
-          <w:lang w:val="en-US"/>
-        </w:rPr>
-        <w:t>Operadores</w:t>
-      </w:r>
-      <w:proofErr w:type="spellEnd"/>
-      <w:r>
-        <w:rPr>
-          <w:rFonts w:ascii="Consolas" w:hAnsi="Consolas" w:cs="Consolas"/>
-          <w:color w:val="D8D8D8"/>
-          <w:kern w:val="0"/>
-          <w:sz w:val="20"/>
-          <w:szCs w:val="20"/>
-          <w:lang w:val="en-US"/>
-        </w:rPr>
-        <w:t>;</w:t>
+        <w:t xml:space="preserve"> Operadores;</w:t>
       </w:r>
     </w:p>
     <w:p>
@@ -4467,7 +4112,6 @@
         </w:rPr>
         <w:t xml:space="preserve"> </w:t>
       </w:r>
-      <w:proofErr w:type="spellStart"/>
       <w:r>
         <w:rPr>
           <w:rFonts w:ascii="Consolas" w:hAnsi="Consolas" w:cs="Consolas"/>
@@ -4479,7 +4123,6 @@
         </w:rPr>
         <w:t>Unario</w:t>
       </w:r>
-      <w:proofErr w:type="spellEnd"/>
       <w:r>
         <w:rPr>
           <w:rFonts w:ascii="Consolas" w:hAnsi="Consolas" w:cs="Consolas"/>
@@ -4642,7 +4285,6 @@
         </w:rPr>
         <w:t xml:space="preserve">[] </w:t>
       </w:r>
-      <w:proofErr w:type="spellStart"/>
       <w:r>
         <w:rPr>
           <w:rFonts w:ascii="Consolas" w:hAnsi="Consolas" w:cs="Consolas"/>
@@ -4654,7 +4296,6 @@
         </w:rPr>
         <w:t>args</w:t>
       </w:r>
-      <w:proofErr w:type="spellEnd"/>
       <w:r>
         <w:rPr>
           <w:rFonts w:ascii="Consolas" w:hAnsi="Consolas" w:cs="Consolas"/>
@@ -4880,7 +4521,6 @@
         </w:rPr>
         <w:tab/>
       </w:r>
-      <w:proofErr w:type="spellStart"/>
       <w:r>
         <w:rPr>
           <w:rFonts w:ascii="Consolas" w:hAnsi="Consolas" w:cs="Consolas"/>
@@ -4936,7 +4576,6 @@
         </w:rPr>
         <w:t>println</w:t>
       </w:r>
-      <w:proofErr w:type="spellEnd"/>
       <w:r>
         <w:rPr>
           <w:rFonts w:ascii="Consolas" w:hAnsi="Consolas" w:cs="Consolas"/>
@@ -5007,7 +4646,6 @@
         </w:rPr>
         <w:tab/>
       </w:r>
-      <w:proofErr w:type="spellStart"/>
       <w:r>
         <w:rPr>
           <w:rFonts w:ascii="Consolas" w:hAnsi="Consolas" w:cs="Consolas"/>
@@ -5063,7 +4701,6 @@
         </w:rPr>
         <w:t>println</w:t>
       </w:r>
-      <w:proofErr w:type="spellEnd"/>
       <w:r>
         <w:rPr>
           <w:rFonts w:ascii="Consolas" w:hAnsi="Consolas" w:cs="Consolas"/>
@@ -5134,7 +4771,6 @@
         </w:rPr>
         <w:tab/>
       </w:r>
-      <w:proofErr w:type="spellStart"/>
       <w:r>
         <w:rPr>
           <w:rFonts w:ascii="Consolas" w:hAnsi="Consolas" w:cs="Consolas"/>
@@ -5190,7 +4826,6 @@
         </w:rPr>
         <w:t>println</w:t>
       </w:r>
-      <w:proofErr w:type="spellEnd"/>
       <w:r>
         <w:rPr>
           <w:rFonts w:ascii="Consolas" w:hAnsi="Consolas" w:cs="Consolas"/>
@@ -5261,7 +4896,6 @@
         </w:rPr>
         <w:tab/>
       </w:r>
-      <w:proofErr w:type="spellStart"/>
       <w:r>
         <w:rPr>
           <w:rFonts w:ascii="Consolas" w:hAnsi="Consolas" w:cs="Consolas"/>
@@ -5317,7 +4951,6 @@
         </w:rPr>
         <w:t>println</w:t>
       </w:r>
-      <w:proofErr w:type="spellEnd"/>
       <w:r>
         <w:rPr>
           <w:rFonts w:ascii="Consolas" w:hAnsi="Consolas" w:cs="Consolas"/>
@@ -6064,15 +5697,2359 @@
         <w:rPr>
           <w:rFonts w:ascii="Consolas" w:hAnsi="Consolas"/>
         </w:rPr>
-        <w:t>Vamos fazer outro exemplo para praticar:</w:t>
-      </w:r>
-    </w:p>
-    <w:p>
-      <w:pPr>
-        <w:rPr>
-          <w:rFonts w:ascii="Consolas" w:hAnsi="Consolas"/>
-        </w:rPr>
-      </w:pPr>
+        <w:t>Vamos fazer outro exemplo para praticar</w:t>
+      </w:r>
+      <w:r>
+        <w:rPr>
+          <w:rFonts w:ascii="Consolas" w:hAnsi="Consolas"/>
+        </w:rPr>
+        <w:t>, mas esse vai ser um pouquinho mais difícil</w:t>
+      </w:r>
+      <w:r>
+        <w:rPr>
+          <w:rFonts w:ascii="Consolas" w:hAnsi="Consolas"/>
+        </w:rPr>
+        <w:t>:</w:t>
+      </w:r>
+    </w:p>
+    <w:p>
+      <w:pPr>
+        <w:autoSpaceDE w:val="0"/>
+        <w:autoSpaceDN w:val="0"/>
+        <w:adjustRightInd w:val="0"/>
+        <w:spacing w:after="0" w:line="240" w:lineRule="auto"/>
+        <w:rPr>
+          <w:rFonts w:ascii="Consolas" w:hAnsi="Consolas" w:cs="Consolas"/>
+          <w:kern w:val="0"/>
+          <w:sz w:val="20"/>
+          <w:szCs w:val="20"/>
+          <w:lang w:val="en-US"/>
+        </w:rPr>
+      </w:pPr>
+      <w:r>
+        <w:rPr>
+          <w:rFonts w:ascii="Consolas" w:hAnsi="Consolas" w:cs="Consolas"/>
+          <w:color w:val="8DCBE2"/>
+          <w:kern w:val="0"/>
+          <w:sz w:val="20"/>
+          <w:szCs w:val="20"/>
+          <w:lang w:val="en-US"/>
+        </w:rPr>
+        <w:t>package</w:t>
+      </w:r>
+      <w:r>
+        <w:rPr>
+          <w:rFonts w:ascii="Consolas" w:hAnsi="Consolas" w:cs="Consolas"/>
+          <w:color w:val="D8D8D8"/>
+          <w:kern w:val="0"/>
+          <w:sz w:val="20"/>
+          <w:szCs w:val="20"/>
+          <w:lang w:val="en-US"/>
+        </w:rPr>
+        <w:t xml:space="preserve"> Operadores;</w:t>
+      </w:r>
+    </w:p>
+    <w:p>
+      <w:pPr>
+        <w:autoSpaceDE w:val="0"/>
+        <w:autoSpaceDN w:val="0"/>
+        <w:adjustRightInd w:val="0"/>
+        <w:spacing w:after="0" w:line="240" w:lineRule="auto"/>
+        <w:rPr>
+          <w:rFonts w:ascii="Consolas" w:hAnsi="Consolas" w:cs="Consolas"/>
+          <w:kern w:val="0"/>
+          <w:sz w:val="20"/>
+          <w:szCs w:val="20"/>
+          <w:lang w:val="en-US"/>
+        </w:rPr>
+      </w:pPr>
+    </w:p>
+    <w:p>
+      <w:pPr>
+        <w:autoSpaceDE w:val="0"/>
+        <w:autoSpaceDN w:val="0"/>
+        <w:adjustRightInd w:val="0"/>
+        <w:spacing w:after="0" w:line="240" w:lineRule="auto"/>
+        <w:rPr>
+          <w:rFonts w:ascii="Consolas" w:hAnsi="Consolas" w:cs="Consolas"/>
+          <w:kern w:val="0"/>
+          <w:sz w:val="20"/>
+          <w:szCs w:val="20"/>
+          <w:lang w:val="en-US"/>
+        </w:rPr>
+      </w:pPr>
+      <w:r>
+        <w:rPr>
+          <w:rFonts w:ascii="Consolas" w:hAnsi="Consolas" w:cs="Consolas"/>
+          <w:color w:val="8DCBE2"/>
+          <w:kern w:val="0"/>
+          <w:sz w:val="20"/>
+          <w:szCs w:val="20"/>
+          <w:lang w:val="en-US"/>
+        </w:rPr>
+        <w:t>public</w:t>
+      </w:r>
+      <w:r>
+        <w:rPr>
+          <w:rFonts w:ascii="Consolas" w:hAnsi="Consolas" w:cs="Consolas"/>
+          <w:color w:val="D8D8D8"/>
+          <w:kern w:val="0"/>
+          <w:sz w:val="20"/>
+          <w:szCs w:val="20"/>
+          <w:lang w:val="en-US"/>
+        </w:rPr>
+        <w:t xml:space="preserve"> </w:t>
+      </w:r>
+      <w:r>
+        <w:rPr>
+          <w:rFonts w:ascii="Consolas" w:hAnsi="Consolas" w:cs="Consolas"/>
+          <w:color w:val="8DCBE2"/>
+          <w:kern w:val="0"/>
+          <w:sz w:val="20"/>
+          <w:szCs w:val="20"/>
+          <w:lang w:val="en-US"/>
+        </w:rPr>
+        <w:t>class</w:t>
+      </w:r>
+      <w:r>
+        <w:rPr>
+          <w:rFonts w:ascii="Consolas" w:hAnsi="Consolas" w:cs="Consolas"/>
+          <w:color w:val="D8D8D8"/>
+          <w:kern w:val="0"/>
+          <w:sz w:val="20"/>
+          <w:szCs w:val="20"/>
+          <w:lang w:val="en-US"/>
+        </w:rPr>
+        <w:t xml:space="preserve"> </w:t>
+      </w:r>
+      <w:r>
+        <w:rPr>
+          <w:rFonts w:ascii="Consolas" w:hAnsi="Consolas" w:cs="Consolas"/>
+          <w:color w:val="D25252"/>
+          <w:kern w:val="0"/>
+          <w:sz w:val="20"/>
+          <w:szCs w:val="20"/>
+          <w:lang w:val="en-US"/>
+        </w:rPr>
+        <w:t>Unario</w:t>
+      </w:r>
+      <w:r>
+        <w:rPr>
+          <w:rFonts w:ascii="Consolas" w:hAnsi="Consolas" w:cs="Consolas"/>
+          <w:color w:val="D8D8D8"/>
+          <w:kern w:val="0"/>
+          <w:sz w:val="20"/>
+          <w:szCs w:val="20"/>
+          <w:lang w:val="en-US"/>
+        </w:rPr>
+        <w:t xml:space="preserve"> {</w:t>
+      </w:r>
+    </w:p>
+    <w:p>
+      <w:pPr>
+        <w:autoSpaceDE w:val="0"/>
+        <w:autoSpaceDN w:val="0"/>
+        <w:adjustRightInd w:val="0"/>
+        <w:spacing w:after="0" w:line="240" w:lineRule="auto"/>
+        <w:rPr>
+          <w:rFonts w:ascii="Consolas" w:hAnsi="Consolas" w:cs="Consolas"/>
+          <w:kern w:val="0"/>
+          <w:sz w:val="20"/>
+          <w:szCs w:val="20"/>
+          <w:lang w:val="en-US"/>
+        </w:rPr>
+      </w:pPr>
+    </w:p>
+    <w:p>
+      <w:pPr>
+        <w:autoSpaceDE w:val="0"/>
+        <w:autoSpaceDN w:val="0"/>
+        <w:adjustRightInd w:val="0"/>
+        <w:spacing w:after="0" w:line="240" w:lineRule="auto"/>
+        <w:rPr>
+          <w:rFonts w:ascii="Consolas" w:hAnsi="Consolas" w:cs="Consolas"/>
+          <w:kern w:val="0"/>
+          <w:sz w:val="20"/>
+          <w:szCs w:val="20"/>
+          <w:lang w:val="en-US"/>
+        </w:rPr>
+      </w:pPr>
+      <w:r>
+        <w:rPr>
+          <w:rFonts w:ascii="Consolas" w:hAnsi="Consolas" w:cs="Consolas"/>
+          <w:color w:val="D8D8D8"/>
+          <w:kern w:val="0"/>
+          <w:sz w:val="20"/>
+          <w:szCs w:val="20"/>
+          <w:lang w:val="en-US"/>
+        </w:rPr>
+        <w:tab/>
+      </w:r>
+      <w:r>
+        <w:rPr>
+          <w:rFonts w:ascii="Consolas" w:hAnsi="Consolas" w:cs="Consolas"/>
+          <w:color w:val="8DCBE2"/>
+          <w:kern w:val="0"/>
+          <w:sz w:val="20"/>
+          <w:szCs w:val="20"/>
+          <w:lang w:val="en-US"/>
+        </w:rPr>
+        <w:t>public</w:t>
+      </w:r>
+      <w:r>
+        <w:rPr>
+          <w:rFonts w:ascii="Consolas" w:hAnsi="Consolas" w:cs="Consolas"/>
+          <w:color w:val="D8D8D8"/>
+          <w:kern w:val="0"/>
+          <w:sz w:val="20"/>
+          <w:szCs w:val="20"/>
+          <w:lang w:val="en-US"/>
+        </w:rPr>
+        <w:t xml:space="preserve"> </w:t>
+      </w:r>
+      <w:r>
+        <w:rPr>
+          <w:rFonts w:ascii="Consolas" w:hAnsi="Consolas" w:cs="Consolas"/>
+          <w:color w:val="8DCBE2"/>
+          <w:kern w:val="0"/>
+          <w:sz w:val="20"/>
+          <w:szCs w:val="20"/>
+          <w:lang w:val="en-US"/>
+        </w:rPr>
+        <w:t>static</w:t>
+      </w:r>
+      <w:r>
+        <w:rPr>
+          <w:rFonts w:ascii="Consolas" w:hAnsi="Consolas" w:cs="Consolas"/>
+          <w:color w:val="D8D8D8"/>
+          <w:kern w:val="0"/>
+          <w:sz w:val="20"/>
+          <w:szCs w:val="20"/>
+          <w:lang w:val="en-US"/>
+        </w:rPr>
+        <w:t xml:space="preserve"> </w:t>
+      </w:r>
+      <w:r>
+        <w:rPr>
+          <w:rFonts w:ascii="Consolas" w:hAnsi="Consolas" w:cs="Consolas"/>
+          <w:color w:val="8DCBE2"/>
+          <w:kern w:val="0"/>
+          <w:sz w:val="20"/>
+          <w:szCs w:val="20"/>
+          <w:lang w:val="en-US"/>
+        </w:rPr>
+        <w:t>void</w:t>
+      </w:r>
+      <w:r>
+        <w:rPr>
+          <w:rFonts w:ascii="Consolas" w:hAnsi="Consolas" w:cs="Consolas"/>
+          <w:color w:val="D8D8D8"/>
+          <w:kern w:val="0"/>
+          <w:sz w:val="20"/>
+          <w:szCs w:val="20"/>
+          <w:lang w:val="en-US"/>
+        </w:rPr>
+        <w:t xml:space="preserve"> </w:t>
+      </w:r>
+      <w:r>
+        <w:rPr>
+          <w:rFonts w:ascii="Consolas" w:hAnsi="Consolas" w:cs="Consolas"/>
+          <w:color w:val="BED6FF"/>
+          <w:kern w:val="0"/>
+          <w:sz w:val="20"/>
+          <w:szCs w:val="20"/>
+          <w:lang w:val="en-US"/>
+        </w:rPr>
+        <w:t>main</w:t>
+      </w:r>
+      <w:r>
+        <w:rPr>
+          <w:rFonts w:ascii="Consolas" w:hAnsi="Consolas" w:cs="Consolas"/>
+          <w:color w:val="D8D8D8"/>
+          <w:kern w:val="0"/>
+          <w:sz w:val="20"/>
+          <w:szCs w:val="20"/>
+          <w:lang w:val="en-US"/>
+        </w:rPr>
+        <w:t>(</w:t>
+      </w:r>
+      <w:r>
+        <w:rPr>
+          <w:rFonts w:ascii="Consolas" w:hAnsi="Consolas" w:cs="Consolas"/>
+          <w:color w:val="D25252"/>
+          <w:kern w:val="0"/>
+          <w:sz w:val="20"/>
+          <w:szCs w:val="20"/>
+          <w:lang w:val="en-US"/>
+        </w:rPr>
+        <w:t>String</w:t>
+      </w:r>
+      <w:r>
+        <w:rPr>
+          <w:rFonts w:ascii="Consolas" w:hAnsi="Consolas" w:cs="Consolas"/>
+          <w:color w:val="D8D8D8"/>
+          <w:kern w:val="0"/>
+          <w:sz w:val="20"/>
+          <w:szCs w:val="20"/>
+          <w:lang w:val="en-US"/>
+        </w:rPr>
+        <w:t xml:space="preserve">[] </w:t>
+      </w:r>
+      <w:r>
+        <w:rPr>
+          <w:rFonts w:ascii="Consolas" w:hAnsi="Consolas" w:cs="Consolas"/>
+          <w:color w:val="79ABFF"/>
+          <w:kern w:val="0"/>
+          <w:sz w:val="20"/>
+          <w:szCs w:val="20"/>
+          <w:lang w:val="en-US"/>
+        </w:rPr>
+        <w:t>args</w:t>
+      </w:r>
+      <w:r>
+        <w:rPr>
+          <w:rFonts w:ascii="Consolas" w:hAnsi="Consolas" w:cs="Consolas"/>
+          <w:color w:val="D8D8D8"/>
+          <w:kern w:val="0"/>
+          <w:sz w:val="20"/>
+          <w:szCs w:val="20"/>
+          <w:lang w:val="en-US"/>
+        </w:rPr>
+        <w:t>) {</w:t>
+      </w:r>
+    </w:p>
+    <w:p>
+      <w:pPr>
+        <w:autoSpaceDE w:val="0"/>
+        <w:autoSpaceDN w:val="0"/>
+        <w:adjustRightInd w:val="0"/>
+        <w:spacing w:after="0" w:line="240" w:lineRule="auto"/>
+        <w:rPr>
+          <w:rFonts w:ascii="Consolas" w:hAnsi="Consolas" w:cs="Consolas"/>
+          <w:kern w:val="0"/>
+          <w:sz w:val="20"/>
+          <w:szCs w:val="20"/>
+          <w:lang w:val="en-US"/>
+        </w:rPr>
+      </w:pPr>
+      <w:r>
+        <w:rPr>
+          <w:rFonts w:ascii="Consolas" w:hAnsi="Consolas" w:cs="Consolas"/>
+          <w:color w:val="D8D8D8"/>
+          <w:kern w:val="0"/>
+          <w:sz w:val="20"/>
+          <w:szCs w:val="20"/>
+          <w:lang w:val="en-US"/>
+        </w:rPr>
+        <w:tab/>
+      </w:r>
+      <w:r>
+        <w:rPr>
+          <w:rFonts w:ascii="Consolas" w:hAnsi="Consolas" w:cs="Consolas"/>
+          <w:color w:val="D8D8D8"/>
+          <w:kern w:val="0"/>
+          <w:sz w:val="20"/>
+          <w:szCs w:val="20"/>
+          <w:lang w:val="en-US"/>
+        </w:rPr>
+        <w:tab/>
+      </w:r>
+    </w:p>
+    <w:p>
+      <w:pPr>
+        <w:autoSpaceDE w:val="0"/>
+        <w:autoSpaceDN w:val="0"/>
+        <w:adjustRightInd w:val="0"/>
+        <w:spacing w:after="0" w:line="240" w:lineRule="auto"/>
+        <w:rPr>
+          <w:rFonts w:ascii="Consolas" w:hAnsi="Consolas" w:cs="Consolas"/>
+          <w:kern w:val="0"/>
+          <w:sz w:val="20"/>
+          <w:szCs w:val="20"/>
+          <w:lang w:val="en-US"/>
+        </w:rPr>
+      </w:pPr>
+      <w:r>
+        <w:rPr>
+          <w:rFonts w:ascii="Consolas" w:hAnsi="Consolas" w:cs="Consolas"/>
+          <w:color w:val="D8D8D8"/>
+          <w:kern w:val="0"/>
+          <w:sz w:val="20"/>
+          <w:szCs w:val="20"/>
+          <w:lang w:val="en-US"/>
+        </w:rPr>
+        <w:tab/>
+      </w:r>
+      <w:r>
+        <w:rPr>
+          <w:rFonts w:ascii="Consolas" w:hAnsi="Consolas" w:cs="Consolas"/>
+          <w:color w:val="D8D8D8"/>
+          <w:kern w:val="0"/>
+          <w:sz w:val="20"/>
+          <w:szCs w:val="20"/>
+          <w:lang w:val="en-US"/>
+        </w:rPr>
+        <w:tab/>
+      </w:r>
+      <w:r>
+        <w:rPr>
+          <w:rFonts w:ascii="Consolas" w:hAnsi="Consolas" w:cs="Consolas"/>
+          <w:color w:val="8DCBE2"/>
+          <w:kern w:val="0"/>
+          <w:sz w:val="20"/>
+          <w:szCs w:val="20"/>
+          <w:lang w:val="en-US"/>
+        </w:rPr>
+        <w:t>int</w:t>
+      </w:r>
+      <w:r>
+        <w:rPr>
+          <w:rFonts w:ascii="Consolas" w:hAnsi="Consolas" w:cs="Consolas"/>
+          <w:color w:val="D8D8D8"/>
+          <w:kern w:val="0"/>
+          <w:sz w:val="20"/>
+          <w:szCs w:val="20"/>
+          <w:lang w:val="en-US"/>
+        </w:rPr>
+        <w:t xml:space="preserve"> </w:t>
+      </w:r>
+      <w:r>
+        <w:rPr>
+          <w:rFonts w:ascii="Consolas" w:hAnsi="Consolas" w:cs="Consolas"/>
+          <w:color w:val="BED6FF"/>
+          <w:kern w:val="0"/>
+          <w:sz w:val="20"/>
+          <w:szCs w:val="20"/>
+          <w:lang w:val="en-US"/>
+        </w:rPr>
+        <w:t>c</w:t>
+      </w:r>
+      <w:r>
+        <w:rPr>
+          <w:rFonts w:ascii="Consolas" w:hAnsi="Consolas" w:cs="Consolas"/>
+          <w:color w:val="D8D8D8"/>
+          <w:kern w:val="0"/>
+          <w:sz w:val="20"/>
+          <w:szCs w:val="20"/>
+          <w:lang w:val="en-US"/>
+        </w:rPr>
+        <w:t xml:space="preserve"> = </w:t>
+      </w:r>
+      <w:r>
+        <w:rPr>
+          <w:rFonts w:ascii="Consolas" w:hAnsi="Consolas" w:cs="Consolas"/>
+          <w:color w:val="7FB347"/>
+          <w:kern w:val="0"/>
+          <w:sz w:val="20"/>
+          <w:szCs w:val="20"/>
+          <w:lang w:val="en-US"/>
+        </w:rPr>
+        <w:t>10</w:t>
+      </w:r>
+      <w:r>
+        <w:rPr>
+          <w:rFonts w:ascii="Consolas" w:hAnsi="Consolas" w:cs="Consolas"/>
+          <w:color w:val="D8D8D8"/>
+          <w:kern w:val="0"/>
+          <w:sz w:val="20"/>
+          <w:szCs w:val="20"/>
+          <w:lang w:val="en-US"/>
+        </w:rPr>
+        <w:t>;</w:t>
+      </w:r>
+    </w:p>
+    <w:p>
+      <w:pPr>
+        <w:autoSpaceDE w:val="0"/>
+        <w:autoSpaceDN w:val="0"/>
+        <w:adjustRightInd w:val="0"/>
+        <w:spacing w:after="0" w:line="240" w:lineRule="auto"/>
+        <w:rPr>
+          <w:rFonts w:ascii="Consolas" w:hAnsi="Consolas" w:cs="Consolas"/>
+          <w:kern w:val="0"/>
+          <w:sz w:val="20"/>
+          <w:szCs w:val="20"/>
+          <w:lang w:val="en-US"/>
+        </w:rPr>
+      </w:pPr>
+      <w:r>
+        <w:rPr>
+          <w:rFonts w:ascii="Consolas" w:hAnsi="Consolas" w:cs="Consolas"/>
+          <w:color w:val="D8D8D8"/>
+          <w:kern w:val="0"/>
+          <w:sz w:val="20"/>
+          <w:szCs w:val="20"/>
+          <w:lang w:val="en-US"/>
+        </w:rPr>
+        <w:tab/>
+      </w:r>
+      <w:r>
+        <w:rPr>
+          <w:rFonts w:ascii="Consolas" w:hAnsi="Consolas" w:cs="Consolas"/>
+          <w:color w:val="D8D8D8"/>
+          <w:kern w:val="0"/>
+          <w:sz w:val="20"/>
+          <w:szCs w:val="20"/>
+          <w:lang w:val="en-US"/>
+        </w:rPr>
+        <w:tab/>
+      </w:r>
+      <w:r>
+        <w:rPr>
+          <w:rFonts w:ascii="Consolas" w:hAnsi="Consolas" w:cs="Consolas"/>
+          <w:color w:val="8DCBE2"/>
+          <w:kern w:val="0"/>
+          <w:sz w:val="20"/>
+          <w:szCs w:val="20"/>
+          <w:lang w:val="en-US"/>
+        </w:rPr>
+        <w:t>int</w:t>
+      </w:r>
+      <w:r>
+        <w:rPr>
+          <w:rFonts w:ascii="Consolas" w:hAnsi="Consolas" w:cs="Consolas"/>
+          <w:color w:val="D8D8D8"/>
+          <w:kern w:val="0"/>
+          <w:sz w:val="20"/>
+          <w:szCs w:val="20"/>
+          <w:lang w:val="en-US"/>
+        </w:rPr>
+        <w:t xml:space="preserve"> </w:t>
+      </w:r>
+      <w:r>
+        <w:rPr>
+          <w:rFonts w:ascii="Consolas" w:hAnsi="Consolas" w:cs="Consolas"/>
+          <w:color w:val="BED6FF"/>
+          <w:kern w:val="0"/>
+          <w:sz w:val="20"/>
+          <w:szCs w:val="20"/>
+          <w:lang w:val="en-US"/>
+        </w:rPr>
+        <w:t>d</w:t>
+      </w:r>
+      <w:r>
+        <w:rPr>
+          <w:rFonts w:ascii="Consolas" w:hAnsi="Consolas" w:cs="Consolas"/>
+          <w:color w:val="D8D8D8"/>
+          <w:kern w:val="0"/>
+          <w:sz w:val="20"/>
+          <w:szCs w:val="20"/>
+          <w:lang w:val="en-US"/>
+        </w:rPr>
+        <w:t xml:space="preserve"> = -</w:t>
+      </w:r>
+      <w:r>
+        <w:rPr>
+          <w:rFonts w:ascii="Consolas" w:hAnsi="Consolas" w:cs="Consolas"/>
+          <w:color w:val="7FB347"/>
+          <w:kern w:val="0"/>
+          <w:sz w:val="20"/>
+          <w:szCs w:val="20"/>
+          <w:lang w:val="en-US"/>
+        </w:rPr>
+        <w:t>10</w:t>
+      </w:r>
+      <w:r>
+        <w:rPr>
+          <w:rFonts w:ascii="Consolas" w:hAnsi="Consolas" w:cs="Consolas"/>
+          <w:color w:val="D8D8D8"/>
+          <w:kern w:val="0"/>
+          <w:sz w:val="20"/>
+          <w:szCs w:val="20"/>
+          <w:lang w:val="en-US"/>
+        </w:rPr>
+        <w:t>;</w:t>
+      </w:r>
+    </w:p>
+    <w:p>
+      <w:pPr>
+        <w:autoSpaceDE w:val="0"/>
+        <w:autoSpaceDN w:val="0"/>
+        <w:adjustRightInd w:val="0"/>
+        <w:spacing w:after="0" w:line="240" w:lineRule="auto"/>
+        <w:rPr>
+          <w:rFonts w:ascii="Consolas" w:hAnsi="Consolas" w:cs="Consolas"/>
+          <w:kern w:val="0"/>
+          <w:sz w:val="20"/>
+          <w:szCs w:val="20"/>
+          <w:lang w:val="en-US"/>
+        </w:rPr>
+      </w:pPr>
+      <w:r>
+        <w:rPr>
+          <w:rFonts w:ascii="Consolas" w:hAnsi="Consolas" w:cs="Consolas"/>
+          <w:color w:val="D8D8D8"/>
+          <w:kern w:val="0"/>
+          <w:sz w:val="20"/>
+          <w:szCs w:val="20"/>
+          <w:lang w:val="en-US"/>
+        </w:rPr>
+        <w:tab/>
+      </w:r>
+      <w:r>
+        <w:rPr>
+          <w:rFonts w:ascii="Consolas" w:hAnsi="Consolas" w:cs="Consolas"/>
+          <w:color w:val="D8D8D8"/>
+          <w:kern w:val="0"/>
+          <w:sz w:val="20"/>
+          <w:szCs w:val="20"/>
+          <w:lang w:val="en-US"/>
+        </w:rPr>
+        <w:tab/>
+      </w:r>
+      <w:r>
+        <w:rPr>
+          <w:rFonts w:ascii="Consolas" w:hAnsi="Consolas" w:cs="Consolas"/>
+          <w:color w:val="8DCBE2"/>
+          <w:kern w:val="0"/>
+          <w:sz w:val="20"/>
+          <w:szCs w:val="20"/>
+          <w:lang w:val="en-US"/>
+        </w:rPr>
+        <w:t>boolean</w:t>
+      </w:r>
+      <w:r>
+        <w:rPr>
+          <w:rFonts w:ascii="Consolas" w:hAnsi="Consolas" w:cs="Consolas"/>
+          <w:color w:val="D8D8D8"/>
+          <w:kern w:val="0"/>
+          <w:sz w:val="20"/>
+          <w:szCs w:val="20"/>
+          <w:lang w:val="en-US"/>
+        </w:rPr>
+        <w:t xml:space="preserve"> </w:t>
+      </w:r>
+      <w:r>
+        <w:rPr>
+          <w:rFonts w:ascii="Consolas" w:hAnsi="Consolas" w:cs="Consolas"/>
+          <w:color w:val="BED6FF"/>
+          <w:kern w:val="0"/>
+          <w:sz w:val="20"/>
+          <w:szCs w:val="20"/>
+          <w:lang w:val="en-US"/>
+        </w:rPr>
+        <w:t>e</w:t>
+      </w:r>
+      <w:r>
+        <w:rPr>
+          <w:rFonts w:ascii="Consolas" w:hAnsi="Consolas" w:cs="Consolas"/>
+          <w:color w:val="D8D8D8"/>
+          <w:kern w:val="0"/>
+          <w:sz w:val="20"/>
+          <w:szCs w:val="20"/>
+          <w:lang w:val="en-US"/>
+        </w:rPr>
+        <w:t xml:space="preserve"> = </w:t>
+      </w:r>
+      <w:r>
+        <w:rPr>
+          <w:rFonts w:ascii="Consolas" w:hAnsi="Consolas" w:cs="Consolas"/>
+          <w:color w:val="8DCBE2"/>
+          <w:kern w:val="0"/>
+          <w:sz w:val="20"/>
+          <w:szCs w:val="20"/>
+          <w:lang w:val="en-US"/>
+        </w:rPr>
+        <w:t>true</w:t>
+      </w:r>
+      <w:r>
+        <w:rPr>
+          <w:rFonts w:ascii="Consolas" w:hAnsi="Consolas" w:cs="Consolas"/>
+          <w:color w:val="D8D8D8"/>
+          <w:kern w:val="0"/>
+          <w:sz w:val="20"/>
+          <w:szCs w:val="20"/>
+          <w:lang w:val="en-US"/>
+        </w:rPr>
+        <w:t>;</w:t>
+      </w:r>
+    </w:p>
+    <w:p>
+      <w:pPr>
+        <w:autoSpaceDE w:val="0"/>
+        <w:autoSpaceDN w:val="0"/>
+        <w:adjustRightInd w:val="0"/>
+        <w:spacing w:after="0" w:line="240" w:lineRule="auto"/>
+        <w:rPr>
+          <w:rFonts w:ascii="Consolas" w:hAnsi="Consolas" w:cs="Consolas"/>
+          <w:kern w:val="0"/>
+          <w:sz w:val="20"/>
+          <w:szCs w:val="20"/>
+        </w:rPr>
+      </w:pPr>
+      <w:r>
+        <w:rPr>
+          <w:rFonts w:ascii="Consolas" w:hAnsi="Consolas" w:cs="Consolas"/>
+          <w:color w:val="D8D8D8"/>
+          <w:kern w:val="0"/>
+          <w:sz w:val="20"/>
+          <w:szCs w:val="20"/>
+          <w:lang w:val="en-US"/>
+        </w:rPr>
+        <w:tab/>
+      </w:r>
+      <w:r>
+        <w:rPr>
+          <w:rFonts w:ascii="Consolas" w:hAnsi="Consolas" w:cs="Consolas"/>
+          <w:color w:val="D8D8D8"/>
+          <w:kern w:val="0"/>
+          <w:sz w:val="20"/>
+          <w:szCs w:val="20"/>
+          <w:lang w:val="en-US"/>
+        </w:rPr>
+        <w:tab/>
+      </w:r>
+      <w:r>
+        <w:rPr>
+          <w:rFonts w:ascii="Consolas" w:hAnsi="Consolas" w:cs="Consolas"/>
+          <w:color w:val="8DCBE2"/>
+          <w:kern w:val="0"/>
+          <w:sz w:val="20"/>
+          <w:szCs w:val="20"/>
+        </w:rPr>
+        <w:t>boolean</w:t>
+      </w:r>
+      <w:r>
+        <w:rPr>
+          <w:rFonts w:ascii="Consolas" w:hAnsi="Consolas" w:cs="Consolas"/>
+          <w:color w:val="D8D8D8"/>
+          <w:kern w:val="0"/>
+          <w:sz w:val="20"/>
+          <w:szCs w:val="20"/>
+        </w:rPr>
+        <w:t xml:space="preserve"> </w:t>
+      </w:r>
+      <w:r>
+        <w:rPr>
+          <w:rFonts w:ascii="Consolas" w:hAnsi="Consolas" w:cs="Consolas"/>
+          <w:color w:val="BED6FF"/>
+          <w:kern w:val="0"/>
+          <w:sz w:val="20"/>
+          <w:szCs w:val="20"/>
+        </w:rPr>
+        <w:t>f</w:t>
+      </w:r>
+      <w:r>
+        <w:rPr>
+          <w:rFonts w:ascii="Consolas" w:hAnsi="Consolas" w:cs="Consolas"/>
+          <w:color w:val="D8D8D8"/>
+          <w:kern w:val="0"/>
+          <w:sz w:val="20"/>
+          <w:szCs w:val="20"/>
+        </w:rPr>
+        <w:t xml:space="preserve"> = </w:t>
+      </w:r>
+      <w:r>
+        <w:rPr>
+          <w:rFonts w:ascii="Consolas" w:hAnsi="Consolas" w:cs="Consolas"/>
+          <w:color w:val="8DCBE2"/>
+          <w:kern w:val="0"/>
+          <w:sz w:val="20"/>
+          <w:szCs w:val="20"/>
+        </w:rPr>
+        <w:t>false</w:t>
+      </w:r>
+      <w:r>
+        <w:rPr>
+          <w:rFonts w:ascii="Consolas" w:hAnsi="Consolas" w:cs="Consolas"/>
+          <w:color w:val="D8D8D8"/>
+          <w:kern w:val="0"/>
+          <w:sz w:val="20"/>
+          <w:szCs w:val="20"/>
+        </w:rPr>
+        <w:t>;</w:t>
+      </w:r>
+    </w:p>
+    <w:p>
+      <w:pPr>
+        <w:autoSpaceDE w:val="0"/>
+        <w:autoSpaceDN w:val="0"/>
+        <w:adjustRightInd w:val="0"/>
+        <w:spacing w:after="0" w:line="240" w:lineRule="auto"/>
+        <w:rPr>
+          <w:rFonts w:ascii="Consolas" w:hAnsi="Consolas" w:cs="Consolas"/>
+          <w:kern w:val="0"/>
+          <w:sz w:val="20"/>
+          <w:szCs w:val="20"/>
+        </w:rPr>
+      </w:pPr>
+      <w:r>
+        <w:rPr>
+          <w:rFonts w:ascii="Consolas" w:hAnsi="Consolas" w:cs="Consolas"/>
+          <w:color w:val="D8D8D8"/>
+          <w:kern w:val="0"/>
+          <w:sz w:val="20"/>
+          <w:szCs w:val="20"/>
+        </w:rPr>
+        <w:tab/>
+      </w:r>
+      <w:r>
+        <w:rPr>
+          <w:rFonts w:ascii="Consolas" w:hAnsi="Consolas" w:cs="Consolas"/>
+          <w:color w:val="D8D8D8"/>
+          <w:kern w:val="0"/>
+          <w:sz w:val="20"/>
+          <w:szCs w:val="20"/>
+        </w:rPr>
+        <w:tab/>
+      </w:r>
+    </w:p>
+    <w:p>
+      <w:pPr>
+        <w:autoSpaceDE w:val="0"/>
+        <w:autoSpaceDN w:val="0"/>
+        <w:adjustRightInd w:val="0"/>
+        <w:spacing w:after="0" w:line="240" w:lineRule="auto"/>
+        <w:rPr>
+          <w:rFonts w:ascii="Consolas" w:hAnsi="Consolas" w:cs="Consolas"/>
+          <w:kern w:val="0"/>
+          <w:sz w:val="20"/>
+          <w:szCs w:val="20"/>
+        </w:rPr>
+      </w:pPr>
+      <w:r>
+        <w:rPr>
+          <w:rFonts w:ascii="Consolas" w:hAnsi="Consolas" w:cs="Consolas"/>
+          <w:color w:val="D8D8D8"/>
+          <w:kern w:val="0"/>
+          <w:sz w:val="20"/>
+          <w:szCs w:val="20"/>
+        </w:rPr>
+        <w:tab/>
+      </w:r>
+      <w:r>
+        <w:rPr>
+          <w:rFonts w:ascii="Consolas" w:hAnsi="Consolas" w:cs="Consolas"/>
+          <w:color w:val="D8D8D8"/>
+          <w:kern w:val="0"/>
+          <w:sz w:val="20"/>
+          <w:szCs w:val="20"/>
+        </w:rPr>
+        <w:tab/>
+      </w:r>
+      <w:r>
+        <w:rPr>
+          <w:rFonts w:ascii="Consolas" w:hAnsi="Consolas" w:cs="Consolas"/>
+          <w:color w:val="C7DD0C"/>
+          <w:kern w:val="0"/>
+          <w:sz w:val="20"/>
+          <w:szCs w:val="20"/>
+        </w:rPr>
+        <w:t xml:space="preserve">// </w:t>
+      </w:r>
+      <w:r>
+        <w:rPr>
+          <w:rFonts w:ascii="Consolas" w:hAnsi="Consolas" w:cs="Consolas"/>
+          <w:color w:val="C7DD0C"/>
+          <w:kern w:val="0"/>
+          <w:sz w:val="20"/>
+          <w:szCs w:val="20"/>
+          <w:u w:val="single"/>
+        </w:rPr>
+        <w:t>Invertendo</w:t>
+      </w:r>
+      <w:r>
+        <w:rPr>
+          <w:rFonts w:ascii="Consolas" w:hAnsi="Consolas" w:cs="Consolas"/>
+          <w:color w:val="C7DD0C"/>
+          <w:kern w:val="0"/>
+          <w:sz w:val="20"/>
+          <w:szCs w:val="20"/>
+        </w:rPr>
+        <w:t xml:space="preserve"> o </w:t>
+      </w:r>
+      <w:r>
+        <w:rPr>
+          <w:rFonts w:ascii="Consolas" w:hAnsi="Consolas" w:cs="Consolas"/>
+          <w:color w:val="C7DD0C"/>
+          <w:kern w:val="0"/>
+          <w:sz w:val="20"/>
+          <w:szCs w:val="20"/>
+          <w:u w:val="single"/>
+        </w:rPr>
+        <w:t>sinal</w:t>
+      </w:r>
+      <w:r>
+        <w:rPr>
+          <w:rFonts w:ascii="Consolas" w:hAnsi="Consolas" w:cs="Consolas"/>
+          <w:color w:val="C7DD0C"/>
+          <w:kern w:val="0"/>
+          <w:sz w:val="20"/>
+          <w:szCs w:val="20"/>
+        </w:rPr>
+        <w:t xml:space="preserve"> e </w:t>
+      </w:r>
+      <w:r>
+        <w:rPr>
+          <w:rFonts w:ascii="Consolas" w:hAnsi="Consolas" w:cs="Consolas"/>
+          <w:color w:val="C7DD0C"/>
+          <w:kern w:val="0"/>
+          <w:sz w:val="20"/>
+          <w:szCs w:val="20"/>
+          <w:u w:val="single"/>
+        </w:rPr>
+        <w:t>subtrai</w:t>
+      </w:r>
+      <w:r>
+        <w:rPr>
+          <w:rFonts w:ascii="Consolas" w:hAnsi="Consolas" w:cs="Consolas"/>
+          <w:color w:val="C7DD0C"/>
+          <w:kern w:val="0"/>
+          <w:sz w:val="20"/>
+          <w:szCs w:val="20"/>
+        </w:rPr>
+        <w:t xml:space="preserve"> </w:t>
+      </w:r>
+      <w:r>
+        <w:rPr>
+          <w:rFonts w:ascii="Consolas" w:hAnsi="Consolas" w:cs="Consolas"/>
+          <w:color w:val="C7DD0C"/>
+          <w:kern w:val="0"/>
+          <w:sz w:val="20"/>
+          <w:szCs w:val="20"/>
+          <w:u w:val="single"/>
+        </w:rPr>
+        <w:t>com</w:t>
+      </w:r>
+      <w:r>
+        <w:rPr>
+          <w:rFonts w:ascii="Consolas" w:hAnsi="Consolas" w:cs="Consolas"/>
+          <w:color w:val="C7DD0C"/>
+          <w:kern w:val="0"/>
+          <w:sz w:val="20"/>
+          <w:szCs w:val="20"/>
+        </w:rPr>
+        <w:t xml:space="preserve"> 1</w:t>
+      </w:r>
+    </w:p>
+    <w:p>
+      <w:pPr>
+        <w:autoSpaceDE w:val="0"/>
+        <w:autoSpaceDN w:val="0"/>
+        <w:adjustRightInd w:val="0"/>
+        <w:spacing w:after="0" w:line="240" w:lineRule="auto"/>
+        <w:rPr>
+          <w:rFonts w:ascii="Consolas" w:hAnsi="Consolas" w:cs="Consolas"/>
+          <w:kern w:val="0"/>
+          <w:sz w:val="20"/>
+          <w:szCs w:val="20"/>
+        </w:rPr>
+      </w:pPr>
+      <w:r>
+        <w:rPr>
+          <w:rFonts w:ascii="Consolas" w:hAnsi="Consolas" w:cs="Consolas"/>
+          <w:color w:val="D8D8D8"/>
+          <w:kern w:val="0"/>
+          <w:sz w:val="20"/>
+          <w:szCs w:val="20"/>
+        </w:rPr>
+        <w:tab/>
+      </w:r>
+      <w:r>
+        <w:rPr>
+          <w:rFonts w:ascii="Consolas" w:hAnsi="Consolas" w:cs="Consolas"/>
+          <w:color w:val="D8D8D8"/>
+          <w:kern w:val="0"/>
+          <w:sz w:val="20"/>
+          <w:szCs w:val="20"/>
+        </w:rPr>
+        <w:tab/>
+      </w:r>
+      <w:r>
+        <w:rPr>
+          <w:rFonts w:ascii="Consolas" w:hAnsi="Consolas" w:cs="Consolas"/>
+          <w:color w:val="D25252"/>
+          <w:kern w:val="0"/>
+          <w:sz w:val="20"/>
+          <w:szCs w:val="20"/>
+        </w:rPr>
+        <w:t>System</w:t>
+      </w:r>
+      <w:r>
+        <w:rPr>
+          <w:rFonts w:ascii="Consolas" w:hAnsi="Consolas" w:cs="Consolas"/>
+          <w:color w:val="D8D8D8"/>
+          <w:kern w:val="0"/>
+          <w:sz w:val="20"/>
+          <w:szCs w:val="20"/>
+        </w:rPr>
+        <w:t>.</w:t>
+      </w:r>
+      <w:r>
+        <w:rPr>
+          <w:rFonts w:ascii="Consolas" w:hAnsi="Consolas" w:cs="Consolas"/>
+          <w:color w:val="EFC090"/>
+          <w:kern w:val="0"/>
+          <w:sz w:val="20"/>
+          <w:szCs w:val="20"/>
+        </w:rPr>
+        <w:t>out</w:t>
+      </w:r>
+      <w:r>
+        <w:rPr>
+          <w:rFonts w:ascii="Consolas" w:hAnsi="Consolas" w:cs="Consolas"/>
+          <w:color w:val="D8D8D8"/>
+          <w:kern w:val="0"/>
+          <w:sz w:val="20"/>
+          <w:szCs w:val="20"/>
+        </w:rPr>
+        <w:t>.</w:t>
+      </w:r>
+      <w:r>
+        <w:rPr>
+          <w:rFonts w:ascii="Consolas" w:hAnsi="Consolas" w:cs="Consolas"/>
+          <w:color w:val="FFFFFF"/>
+          <w:kern w:val="0"/>
+          <w:sz w:val="20"/>
+          <w:szCs w:val="20"/>
+        </w:rPr>
+        <w:t>println</w:t>
+      </w:r>
+      <w:r>
+        <w:rPr>
+          <w:rFonts w:ascii="Consolas" w:hAnsi="Consolas" w:cs="Consolas"/>
+          <w:color w:val="D8D8D8"/>
+          <w:kern w:val="0"/>
+          <w:sz w:val="20"/>
+          <w:szCs w:val="20"/>
+        </w:rPr>
+        <w:t>(~</w:t>
+      </w:r>
+      <w:r>
+        <w:rPr>
+          <w:rFonts w:ascii="Consolas" w:hAnsi="Consolas" w:cs="Consolas"/>
+          <w:color w:val="79ABFF"/>
+          <w:kern w:val="0"/>
+          <w:sz w:val="20"/>
+          <w:szCs w:val="20"/>
+        </w:rPr>
+        <w:t>c</w:t>
+      </w:r>
+      <w:r>
+        <w:rPr>
+          <w:rFonts w:ascii="Consolas" w:hAnsi="Consolas" w:cs="Consolas"/>
+          <w:color w:val="D8D8D8"/>
+          <w:kern w:val="0"/>
+          <w:sz w:val="20"/>
+          <w:szCs w:val="20"/>
+        </w:rPr>
+        <w:t>);</w:t>
+      </w:r>
+    </w:p>
+    <w:p>
+      <w:pPr>
+        <w:autoSpaceDE w:val="0"/>
+        <w:autoSpaceDN w:val="0"/>
+        <w:adjustRightInd w:val="0"/>
+        <w:spacing w:after="0" w:line="240" w:lineRule="auto"/>
+        <w:rPr>
+          <w:rFonts w:ascii="Consolas" w:hAnsi="Consolas" w:cs="Consolas"/>
+          <w:kern w:val="0"/>
+          <w:sz w:val="20"/>
+          <w:szCs w:val="20"/>
+        </w:rPr>
+      </w:pPr>
+      <w:r>
+        <w:rPr>
+          <w:rFonts w:ascii="Consolas" w:hAnsi="Consolas" w:cs="Consolas"/>
+          <w:color w:val="D8D8D8"/>
+          <w:kern w:val="0"/>
+          <w:sz w:val="20"/>
+          <w:szCs w:val="20"/>
+        </w:rPr>
+        <w:tab/>
+      </w:r>
+      <w:r>
+        <w:rPr>
+          <w:rFonts w:ascii="Consolas" w:hAnsi="Consolas" w:cs="Consolas"/>
+          <w:color w:val="D8D8D8"/>
+          <w:kern w:val="0"/>
+          <w:sz w:val="20"/>
+          <w:szCs w:val="20"/>
+        </w:rPr>
+        <w:tab/>
+      </w:r>
+      <w:r>
+        <w:rPr>
+          <w:rFonts w:ascii="Consolas" w:hAnsi="Consolas" w:cs="Consolas"/>
+          <w:color w:val="C7DD0C"/>
+          <w:kern w:val="0"/>
+          <w:sz w:val="20"/>
+          <w:szCs w:val="20"/>
+        </w:rPr>
+        <w:t xml:space="preserve">// </w:t>
+      </w:r>
+      <w:r>
+        <w:rPr>
+          <w:rFonts w:ascii="Consolas" w:hAnsi="Consolas" w:cs="Consolas"/>
+          <w:color w:val="C7DD0C"/>
+          <w:kern w:val="0"/>
+          <w:sz w:val="20"/>
+          <w:szCs w:val="20"/>
+          <w:u w:val="single"/>
+        </w:rPr>
+        <w:t>Inverte</w:t>
+      </w:r>
+      <w:r>
+        <w:rPr>
+          <w:rFonts w:ascii="Consolas" w:hAnsi="Consolas" w:cs="Consolas"/>
+          <w:color w:val="C7DD0C"/>
+          <w:kern w:val="0"/>
+          <w:sz w:val="20"/>
+          <w:szCs w:val="20"/>
+        </w:rPr>
+        <w:t xml:space="preserve"> o </w:t>
+      </w:r>
+      <w:r>
+        <w:rPr>
+          <w:rFonts w:ascii="Consolas" w:hAnsi="Consolas" w:cs="Consolas"/>
+          <w:color w:val="C7DD0C"/>
+          <w:kern w:val="0"/>
+          <w:sz w:val="20"/>
+          <w:szCs w:val="20"/>
+          <w:u w:val="single"/>
+        </w:rPr>
+        <w:t>sinal</w:t>
+      </w:r>
+      <w:r>
+        <w:rPr>
+          <w:rFonts w:ascii="Consolas" w:hAnsi="Consolas" w:cs="Consolas"/>
+          <w:color w:val="C7DD0C"/>
+          <w:kern w:val="0"/>
+          <w:sz w:val="20"/>
+          <w:szCs w:val="20"/>
+        </w:rPr>
+        <w:t xml:space="preserve"> e </w:t>
+      </w:r>
+      <w:r>
+        <w:rPr>
+          <w:rFonts w:ascii="Consolas" w:hAnsi="Consolas" w:cs="Consolas"/>
+          <w:color w:val="C7DD0C"/>
+          <w:kern w:val="0"/>
+          <w:sz w:val="20"/>
+          <w:szCs w:val="20"/>
+          <w:u w:val="single"/>
+        </w:rPr>
+        <w:t>subtrai</w:t>
+      </w:r>
+      <w:r>
+        <w:rPr>
+          <w:rFonts w:ascii="Consolas" w:hAnsi="Consolas" w:cs="Consolas"/>
+          <w:color w:val="C7DD0C"/>
+          <w:kern w:val="0"/>
+          <w:sz w:val="20"/>
+          <w:szCs w:val="20"/>
+        </w:rPr>
+        <w:t xml:space="preserve"> </w:t>
+      </w:r>
+      <w:r>
+        <w:rPr>
+          <w:rFonts w:ascii="Consolas" w:hAnsi="Consolas" w:cs="Consolas"/>
+          <w:color w:val="C7DD0C"/>
+          <w:kern w:val="0"/>
+          <w:sz w:val="20"/>
+          <w:szCs w:val="20"/>
+          <w:u w:val="single"/>
+        </w:rPr>
+        <w:t>com</w:t>
+      </w:r>
+      <w:r>
+        <w:rPr>
+          <w:rFonts w:ascii="Consolas" w:hAnsi="Consolas" w:cs="Consolas"/>
+          <w:color w:val="C7DD0C"/>
+          <w:kern w:val="0"/>
+          <w:sz w:val="20"/>
+          <w:szCs w:val="20"/>
+        </w:rPr>
+        <w:t xml:space="preserve"> 1</w:t>
+      </w:r>
+    </w:p>
+    <w:p>
+      <w:pPr>
+        <w:autoSpaceDE w:val="0"/>
+        <w:autoSpaceDN w:val="0"/>
+        <w:adjustRightInd w:val="0"/>
+        <w:spacing w:after="0" w:line="240" w:lineRule="auto"/>
+        <w:rPr>
+          <w:rFonts w:ascii="Consolas" w:hAnsi="Consolas" w:cs="Consolas"/>
+          <w:kern w:val="0"/>
+          <w:sz w:val="20"/>
+          <w:szCs w:val="20"/>
+        </w:rPr>
+      </w:pPr>
+      <w:r>
+        <w:rPr>
+          <w:rFonts w:ascii="Consolas" w:hAnsi="Consolas" w:cs="Consolas"/>
+          <w:color w:val="D8D8D8"/>
+          <w:kern w:val="0"/>
+          <w:sz w:val="20"/>
+          <w:szCs w:val="20"/>
+        </w:rPr>
+        <w:tab/>
+      </w:r>
+      <w:r>
+        <w:rPr>
+          <w:rFonts w:ascii="Consolas" w:hAnsi="Consolas" w:cs="Consolas"/>
+          <w:color w:val="D8D8D8"/>
+          <w:kern w:val="0"/>
+          <w:sz w:val="20"/>
+          <w:szCs w:val="20"/>
+        </w:rPr>
+        <w:tab/>
+      </w:r>
+      <w:r>
+        <w:rPr>
+          <w:rFonts w:ascii="Consolas" w:hAnsi="Consolas" w:cs="Consolas"/>
+          <w:color w:val="D25252"/>
+          <w:kern w:val="0"/>
+          <w:sz w:val="20"/>
+          <w:szCs w:val="20"/>
+        </w:rPr>
+        <w:t>System</w:t>
+      </w:r>
+      <w:r>
+        <w:rPr>
+          <w:rFonts w:ascii="Consolas" w:hAnsi="Consolas" w:cs="Consolas"/>
+          <w:color w:val="D8D8D8"/>
+          <w:kern w:val="0"/>
+          <w:sz w:val="20"/>
+          <w:szCs w:val="20"/>
+        </w:rPr>
+        <w:t>.</w:t>
+      </w:r>
+      <w:r>
+        <w:rPr>
+          <w:rFonts w:ascii="Consolas" w:hAnsi="Consolas" w:cs="Consolas"/>
+          <w:color w:val="EFC090"/>
+          <w:kern w:val="0"/>
+          <w:sz w:val="20"/>
+          <w:szCs w:val="20"/>
+        </w:rPr>
+        <w:t>out</w:t>
+      </w:r>
+      <w:r>
+        <w:rPr>
+          <w:rFonts w:ascii="Consolas" w:hAnsi="Consolas" w:cs="Consolas"/>
+          <w:color w:val="D8D8D8"/>
+          <w:kern w:val="0"/>
+          <w:sz w:val="20"/>
+          <w:szCs w:val="20"/>
+        </w:rPr>
+        <w:t>.</w:t>
+      </w:r>
+      <w:r>
+        <w:rPr>
+          <w:rFonts w:ascii="Consolas" w:hAnsi="Consolas" w:cs="Consolas"/>
+          <w:color w:val="FFFFFF"/>
+          <w:kern w:val="0"/>
+          <w:sz w:val="20"/>
+          <w:szCs w:val="20"/>
+        </w:rPr>
+        <w:t>println</w:t>
+      </w:r>
+      <w:r>
+        <w:rPr>
+          <w:rFonts w:ascii="Consolas" w:hAnsi="Consolas" w:cs="Consolas"/>
+          <w:color w:val="D8D8D8"/>
+          <w:kern w:val="0"/>
+          <w:sz w:val="20"/>
+          <w:szCs w:val="20"/>
+        </w:rPr>
+        <w:t>(~</w:t>
+      </w:r>
+      <w:r>
+        <w:rPr>
+          <w:rFonts w:ascii="Consolas" w:hAnsi="Consolas" w:cs="Consolas"/>
+          <w:color w:val="79ABFF"/>
+          <w:kern w:val="0"/>
+          <w:sz w:val="20"/>
+          <w:szCs w:val="20"/>
+        </w:rPr>
+        <w:t>d</w:t>
+      </w:r>
+      <w:r>
+        <w:rPr>
+          <w:rFonts w:ascii="Consolas" w:hAnsi="Consolas" w:cs="Consolas"/>
+          <w:color w:val="D8D8D8"/>
+          <w:kern w:val="0"/>
+          <w:sz w:val="20"/>
+          <w:szCs w:val="20"/>
+        </w:rPr>
+        <w:t>);</w:t>
+      </w:r>
+    </w:p>
+    <w:p>
+      <w:pPr>
+        <w:autoSpaceDE w:val="0"/>
+        <w:autoSpaceDN w:val="0"/>
+        <w:adjustRightInd w:val="0"/>
+        <w:spacing w:after="0" w:line="240" w:lineRule="auto"/>
+        <w:rPr>
+          <w:rFonts w:ascii="Consolas" w:hAnsi="Consolas" w:cs="Consolas"/>
+          <w:kern w:val="0"/>
+          <w:sz w:val="20"/>
+          <w:szCs w:val="20"/>
+        </w:rPr>
+      </w:pPr>
+      <w:r>
+        <w:rPr>
+          <w:rFonts w:ascii="Consolas" w:hAnsi="Consolas" w:cs="Consolas"/>
+          <w:color w:val="D8D8D8"/>
+          <w:kern w:val="0"/>
+          <w:sz w:val="20"/>
+          <w:szCs w:val="20"/>
+        </w:rPr>
+        <w:tab/>
+      </w:r>
+      <w:r>
+        <w:rPr>
+          <w:rFonts w:ascii="Consolas" w:hAnsi="Consolas" w:cs="Consolas"/>
+          <w:color w:val="D8D8D8"/>
+          <w:kern w:val="0"/>
+          <w:sz w:val="20"/>
+          <w:szCs w:val="20"/>
+        </w:rPr>
+        <w:tab/>
+      </w:r>
+      <w:r>
+        <w:rPr>
+          <w:rFonts w:ascii="Consolas" w:hAnsi="Consolas" w:cs="Consolas"/>
+          <w:color w:val="C7DD0C"/>
+          <w:kern w:val="0"/>
+          <w:sz w:val="20"/>
+          <w:szCs w:val="20"/>
+        </w:rPr>
+        <w:t xml:space="preserve">// </w:t>
+      </w:r>
+      <w:r>
+        <w:rPr>
+          <w:rFonts w:ascii="Consolas" w:hAnsi="Consolas" w:cs="Consolas"/>
+          <w:color w:val="C7DD0C"/>
+          <w:kern w:val="0"/>
+          <w:sz w:val="20"/>
+          <w:szCs w:val="20"/>
+          <w:u w:val="single"/>
+        </w:rPr>
+        <w:t>Falso</w:t>
+      </w:r>
+      <w:r>
+        <w:rPr>
+          <w:rFonts w:ascii="Consolas" w:hAnsi="Consolas" w:cs="Consolas"/>
+          <w:color w:val="C7DD0C"/>
+          <w:kern w:val="0"/>
+          <w:sz w:val="20"/>
+          <w:szCs w:val="20"/>
+        </w:rPr>
+        <w:t xml:space="preserve"> - </w:t>
+      </w:r>
+      <w:r>
+        <w:rPr>
+          <w:rFonts w:ascii="Consolas" w:hAnsi="Consolas" w:cs="Consolas"/>
+          <w:color w:val="C7DD0C"/>
+          <w:kern w:val="0"/>
+          <w:sz w:val="20"/>
+          <w:szCs w:val="20"/>
+          <w:u w:val="single"/>
+        </w:rPr>
+        <w:t>oposto</w:t>
+      </w:r>
+      <w:r>
+        <w:rPr>
+          <w:rFonts w:ascii="Consolas" w:hAnsi="Consolas" w:cs="Consolas"/>
+          <w:color w:val="C7DD0C"/>
+          <w:kern w:val="0"/>
+          <w:sz w:val="20"/>
+          <w:szCs w:val="20"/>
+        </w:rPr>
+        <w:t xml:space="preserve"> do valor </w:t>
+      </w:r>
+      <w:r>
+        <w:rPr>
+          <w:rFonts w:ascii="Consolas" w:hAnsi="Consolas" w:cs="Consolas"/>
+          <w:color w:val="C7DD0C"/>
+          <w:kern w:val="0"/>
+          <w:sz w:val="20"/>
+          <w:szCs w:val="20"/>
+          <w:u w:val="single"/>
+        </w:rPr>
+        <w:t>booleano</w:t>
+      </w:r>
+    </w:p>
+    <w:p>
+      <w:pPr>
+        <w:autoSpaceDE w:val="0"/>
+        <w:autoSpaceDN w:val="0"/>
+        <w:adjustRightInd w:val="0"/>
+        <w:spacing w:after="0" w:line="240" w:lineRule="auto"/>
+        <w:rPr>
+          <w:rFonts w:ascii="Consolas" w:hAnsi="Consolas" w:cs="Consolas"/>
+          <w:kern w:val="0"/>
+          <w:sz w:val="20"/>
+          <w:szCs w:val="20"/>
+        </w:rPr>
+      </w:pPr>
+      <w:r>
+        <w:rPr>
+          <w:rFonts w:ascii="Consolas" w:hAnsi="Consolas" w:cs="Consolas"/>
+          <w:color w:val="D8D8D8"/>
+          <w:kern w:val="0"/>
+          <w:sz w:val="20"/>
+          <w:szCs w:val="20"/>
+        </w:rPr>
+        <w:tab/>
+      </w:r>
+      <w:r>
+        <w:rPr>
+          <w:rFonts w:ascii="Consolas" w:hAnsi="Consolas" w:cs="Consolas"/>
+          <w:color w:val="D8D8D8"/>
+          <w:kern w:val="0"/>
+          <w:sz w:val="20"/>
+          <w:szCs w:val="20"/>
+        </w:rPr>
+        <w:tab/>
+      </w:r>
+      <w:r>
+        <w:rPr>
+          <w:rFonts w:ascii="Consolas" w:hAnsi="Consolas" w:cs="Consolas"/>
+          <w:color w:val="D25252"/>
+          <w:kern w:val="0"/>
+          <w:sz w:val="20"/>
+          <w:szCs w:val="20"/>
+        </w:rPr>
+        <w:t>System</w:t>
+      </w:r>
+      <w:r>
+        <w:rPr>
+          <w:rFonts w:ascii="Consolas" w:hAnsi="Consolas" w:cs="Consolas"/>
+          <w:color w:val="D8D8D8"/>
+          <w:kern w:val="0"/>
+          <w:sz w:val="20"/>
+          <w:szCs w:val="20"/>
+        </w:rPr>
+        <w:t>.</w:t>
+      </w:r>
+      <w:r>
+        <w:rPr>
+          <w:rFonts w:ascii="Consolas" w:hAnsi="Consolas" w:cs="Consolas"/>
+          <w:color w:val="EFC090"/>
+          <w:kern w:val="0"/>
+          <w:sz w:val="20"/>
+          <w:szCs w:val="20"/>
+        </w:rPr>
+        <w:t>out</w:t>
+      </w:r>
+      <w:r>
+        <w:rPr>
+          <w:rFonts w:ascii="Consolas" w:hAnsi="Consolas" w:cs="Consolas"/>
+          <w:color w:val="D8D8D8"/>
+          <w:kern w:val="0"/>
+          <w:sz w:val="20"/>
+          <w:szCs w:val="20"/>
+        </w:rPr>
+        <w:t>.</w:t>
+      </w:r>
+      <w:r>
+        <w:rPr>
+          <w:rFonts w:ascii="Consolas" w:hAnsi="Consolas" w:cs="Consolas"/>
+          <w:color w:val="FFFFFF"/>
+          <w:kern w:val="0"/>
+          <w:sz w:val="20"/>
+          <w:szCs w:val="20"/>
+        </w:rPr>
+        <w:t>println</w:t>
+      </w:r>
+      <w:r>
+        <w:rPr>
+          <w:rFonts w:ascii="Consolas" w:hAnsi="Consolas" w:cs="Consolas"/>
+          <w:color w:val="D8D8D8"/>
+          <w:kern w:val="0"/>
+          <w:sz w:val="20"/>
+          <w:szCs w:val="20"/>
+        </w:rPr>
+        <w:t>(!</w:t>
+      </w:r>
+      <w:r>
+        <w:rPr>
+          <w:rFonts w:ascii="Consolas" w:hAnsi="Consolas" w:cs="Consolas"/>
+          <w:color w:val="79ABFF"/>
+          <w:kern w:val="0"/>
+          <w:sz w:val="20"/>
+          <w:szCs w:val="20"/>
+        </w:rPr>
+        <w:t>e</w:t>
+      </w:r>
+      <w:r>
+        <w:rPr>
+          <w:rFonts w:ascii="Consolas" w:hAnsi="Consolas" w:cs="Consolas"/>
+          <w:color w:val="D8D8D8"/>
+          <w:kern w:val="0"/>
+          <w:sz w:val="20"/>
+          <w:szCs w:val="20"/>
+        </w:rPr>
+        <w:t>);</w:t>
+      </w:r>
+    </w:p>
+    <w:p>
+      <w:pPr>
+        <w:autoSpaceDE w:val="0"/>
+        <w:autoSpaceDN w:val="0"/>
+        <w:adjustRightInd w:val="0"/>
+        <w:spacing w:after="0" w:line="240" w:lineRule="auto"/>
+        <w:rPr>
+          <w:rFonts w:ascii="Consolas" w:hAnsi="Consolas" w:cs="Consolas"/>
+          <w:kern w:val="0"/>
+          <w:sz w:val="20"/>
+          <w:szCs w:val="20"/>
+        </w:rPr>
+      </w:pPr>
+      <w:r>
+        <w:rPr>
+          <w:rFonts w:ascii="Consolas" w:hAnsi="Consolas" w:cs="Consolas"/>
+          <w:color w:val="D8D8D8"/>
+          <w:kern w:val="0"/>
+          <w:sz w:val="20"/>
+          <w:szCs w:val="20"/>
+        </w:rPr>
+        <w:tab/>
+      </w:r>
+      <w:r>
+        <w:rPr>
+          <w:rFonts w:ascii="Consolas" w:hAnsi="Consolas" w:cs="Consolas"/>
+          <w:color w:val="D8D8D8"/>
+          <w:kern w:val="0"/>
+          <w:sz w:val="20"/>
+          <w:szCs w:val="20"/>
+        </w:rPr>
+        <w:tab/>
+      </w:r>
+      <w:r>
+        <w:rPr>
+          <w:rFonts w:ascii="Consolas" w:hAnsi="Consolas" w:cs="Consolas"/>
+          <w:color w:val="C7DD0C"/>
+          <w:kern w:val="0"/>
+          <w:sz w:val="20"/>
+          <w:szCs w:val="20"/>
+        </w:rPr>
+        <w:t xml:space="preserve">// </w:t>
+      </w:r>
+      <w:r>
+        <w:rPr>
+          <w:rFonts w:ascii="Consolas" w:hAnsi="Consolas" w:cs="Consolas"/>
+          <w:color w:val="C7DD0C"/>
+          <w:kern w:val="0"/>
+          <w:sz w:val="20"/>
+          <w:szCs w:val="20"/>
+          <w:u w:val="single"/>
+        </w:rPr>
+        <w:t>Verdadeiro</w:t>
+      </w:r>
+      <w:r>
+        <w:rPr>
+          <w:rFonts w:ascii="Consolas" w:hAnsi="Consolas" w:cs="Consolas"/>
+          <w:color w:val="C7DD0C"/>
+          <w:kern w:val="0"/>
+          <w:sz w:val="20"/>
+          <w:szCs w:val="20"/>
+        </w:rPr>
+        <w:t xml:space="preserve"> - </w:t>
+      </w:r>
+      <w:r>
+        <w:rPr>
+          <w:rFonts w:ascii="Consolas" w:hAnsi="Consolas" w:cs="Consolas"/>
+          <w:color w:val="C7DD0C"/>
+          <w:kern w:val="0"/>
+          <w:sz w:val="20"/>
+          <w:szCs w:val="20"/>
+          <w:u w:val="single"/>
+        </w:rPr>
+        <w:t>oposto</w:t>
+      </w:r>
+      <w:r>
+        <w:rPr>
+          <w:rFonts w:ascii="Consolas" w:hAnsi="Consolas" w:cs="Consolas"/>
+          <w:color w:val="C7DD0C"/>
+          <w:kern w:val="0"/>
+          <w:sz w:val="20"/>
+          <w:szCs w:val="20"/>
+        </w:rPr>
+        <w:t xml:space="preserve"> do valor </w:t>
+      </w:r>
+      <w:r>
+        <w:rPr>
+          <w:rFonts w:ascii="Consolas" w:hAnsi="Consolas" w:cs="Consolas"/>
+          <w:color w:val="C7DD0C"/>
+          <w:kern w:val="0"/>
+          <w:sz w:val="20"/>
+          <w:szCs w:val="20"/>
+          <w:u w:val="single"/>
+        </w:rPr>
+        <w:t>booleano</w:t>
+      </w:r>
+    </w:p>
+    <w:p>
+      <w:pPr>
+        <w:autoSpaceDE w:val="0"/>
+        <w:autoSpaceDN w:val="0"/>
+        <w:adjustRightInd w:val="0"/>
+        <w:spacing w:after="0" w:line="240" w:lineRule="auto"/>
+        <w:rPr>
+          <w:rFonts w:ascii="Consolas" w:hAnsi="Consolas" w:cs="Consolas"/>
+          <w:kern w:val="0"/>
+          <w:sz w:val="20"/>
+          <w:szCs w:val="20"/>
+          <w:lang w:val="en-US"/>
+        </w:rPr>
+      </w:pPr>
+      <w:r>
+        <w:rPr>
+          <w:rFonts w:ascii="Consolas" w:hAnsi="Consolas" w:cs="Consolas"/>
+          <w:color w:val="D8D8D8"/>
+          <w:kern w:val="0"/>
+          <w:sz w:val="20"/>
+          <w:szCs w:val="20"/>
+        </w:rPr>
+        <w:tab/>
+      </w:r>
+      <w:r>
+        <w:rPr>
+          <w:rFonts w:ascii="Consolas" w:hAnsi="Consolas" w:cs="Consolas"/>
+          <w:color w:val="D8D8D8"/>
+          <w:kern w:val="0"/>
+          <w:sz w:val="20"/>
+          <w:szCs w:val="20"/>
+        </w:rPr>
+        <w:tab/>
+      </w:r>
+      <w:r>
+        <w:rPr>
+          <w:rFonts w:ascii="Consolas" w:hAnsi="Consolas" w:cs="Consolas"/>
+          <w:color w:val="D25252"/>
+          <w:kern w:val="0"/>
+          <w:sz w:val="20"/>
+          <w:szCs w:val="20"/>
+        </w:rPr>
+        <w:t>System</w:t>
+      </w:r>
+      <w:r>
+        <w:rPr>
+          <w:rFonts w:ascii="Consolas" w:hAnsi="Consolas" w:cs="Consolas"/>
+          <w:color w:val="D8D8D8"/>
+          <w:kern w:val="0"/>
+          <w:sz w:val="20"/>
+          <w:szCs w:val="20"/>
+        </w:rPr>
+        <w:t>.</w:t>
+      </w:r>
+      <w:r>
+        <w:rPr>
+          <w:rFonts w:ascii="Consolas" w:hAnsi="Consolas" w:cs="Consolas"/>
+          <w:color w:val="EFC090"/>
+          <w:kern w:val="0"/>
+          <w:sz w:val="20"/>
+          <w:szCs w:val="20"/>
+        </w:rPr>
+        <w:t>out</w:t>
+      </w:r>
+      <w:r>
+        <w:rPr>
+          <w:rFonts w:ascii="Consolas" w:hAnsi="Consolas" w:cs="Consolas"/>
+          <w:color w:val="D8D8D8"/>
+          <w:kern w:val="0"/>
+          <w:sz w:val="20"/>
+          <w:szCs w:val="20"/>
+        </w:rPr>
+        <w:t>.</w:t>
+      </w:r>
+      <w:r>
+        <w:rPr>
+          <w:rFonts w:ascii="Consolas" w:hAnsi="Consolas" w:cs="Consolas"/>
+          <w:color w:val="FFFFFF"/>
+          <w:kern w:val="0"/>
+          <w:sz w:val="20"/>
+          <w:szCs w:val="20"/>
+        </w:rPr>
+        <w:t>println</w:t>
+      </w:r>
+      <w:r>
+        <w:rPr>
+          <w:rFonts w:ascii="Consolas" w:hAnsi="Consolas" w:cs="Consolas"/>
+          <w:color w:val="D8D8D8"/>
+          <w:kern w:val="0"/>
+          <w:sz w:val="20"/>
+          <w:szCs w:val="20"/>
+        </w:rPr>
+        <w:t>(!</w:t>
+      </w:r>
+      <w:r>
+        <w:rPr>
+          <w:rFonts w:ascii="Consolas" w:hAnsi="Consolas" w:cs="Consolas"/>
+          <w:color w:val="79ABFF"/>
+          <w:kern w:val="0"/>
+          <w:sz w:val="20"/>
+          <w:szCs w:val="20"/>
+        </w:rPr>
+        <w:t>f</w:t>
+      </w:r>
+      <w:r>
+        <w:rPr>
+          <w:rFonts w:ascii="Consolas" w:hAnsi="Consolas" w:cs="Consolas"/>
+          <w:color w:val="D8D8D8"/>
+          <w:kern w:val="0"/>
+          <w:sz w:val="20"/>
+          <w:szCs w:val="20"/>
+        </w:rPr>
+        <w:t>);</w:t>
+      </w:r>
+    </w:p>
+    <w:p>
+      <w:pPr>
+        <w:autoSpaceDE w:val="0"/>
+        <w:autoSpaceDN w:val="0"/>
+        <w:adjustRightInd w:val="0"/>
+        <w:spacing w:after="0" w:line="240" w:lineRule="auto"/>
+        <w:rPr>
+          <w:rFonts w:ascii="Consolas" w:hAnsi="Consolas" w:cs="Consolas"/>
+          <w:kern w:val="0"/>
+          <w:sz w:val="20"/>
+          <w:szCs w:val="20"/>
+          <w:lang w:val="en-US"/>
+        </w:rPr>
+      </w:pPr>
+      <w:r>
+        <w:rPr>
+          <w:rFonts w:ascii="Consolas" w:hAnsi="Consolas" w:cs="Consolas"/>
+          <w:color w:val="D8D8D8"/>
+          <w:kern w:val="0"/>
+          <w:sz w:val="20"/>
+          <w:szCs w:val="20"/>
+          <w:lang w:val="en-US"/>
+        </w:rPr>
+        <w:tab/>
+      </w:r>
+      <w:r>
+        <w:rPr>
+          <w:rFonts w:ascii="Consolas" w:hAnsi="Consolas" w:cs="Consolas"/>
+          <w:color w:val="D8D8D8"/>
+          <w:kern w:val="0"/>
+          <w:sz w:val="20"/>
+          <w:szCs w:val="20"/>
+          <w:lang w:val="en-US"/>
+        </w:rPr>
+        <w:tab/>
+      </w:r>
+    </w:p>
+    <w:p>
+      <w:pPr>
+        <w:autoSpaceDE w:val="0"/>
+        <w:autoSpaceDN w:val="0"/>
+        <w:adjustRightInd w:val="0"/>
+        <w:spacing w:after="0" w:line="240" w:lineRule="auto"/>
+        <w:rPr>
+          <w:rFonts w:ascii="Consolas" w:hAnsi="Consolas" w:cs="Consolas"/>
+          <w:kern w:val="0"/>
+          <w:sz w:val="20"/>
+          <w:szCs w:val="20"/>
+          <w:lang w:val="en-US"/>
+        </w:rPr>
+      </w:pPr>
+      <w:r>
+        <w:rPr>
+          <w:rFonts w:ascii="Consolas" w:hAnsi="Consolas" w:cs="Consolas"/>
+          <w:color w:val="D8D8D8"/>
+          <w:kern w:val="0"/>
+          <w:sz w:val="20"/>
+          <w:szCs w:val="20"/>
+          <w:lang w:val="en-US"/>
+        </w:rPr>
+        <w:tab/>
+        <w:t>}</w:t>
+      </w:r>
+    </w:p>
+    <w:p>
+      <w:pPr>
+        <w:autoSpaceDE w:val="0"/>
+        <w:autoSpaceDN w:val="0"/>
+        <w:adjustRightInd w:val="0"/>
+        <w:spacing w:after="0" w:line="240" w:lineRule="auto"/>
+        <w:rPr>
+          <w:rFonts w:ascii="Consolas" w:hAnsi="Consolas" w:cs="Consolas"/>
+          <w:kern w:val="0"/>
+          <w:sz w:val="20"/>
+          <w:szCs w:val="20"/>
+          <w:lang w:val="en-US"/>
+        </w:rPr>
+      </w:pPr>
+      <w:r>
+        <w:rPr>
+          <w:rFonts w:ascii="Consolas" w:hAnsi="Consolas" w:cs="Consolas"/>
+          <w:color w:val="D8D8D8"/>
+          <w:kern w:val="0"/>
+          <w:sz w:val="20"/>
+          <w:szCs w:val="20"/>
+          <w:lang w:val="en-US"/>
+        </w:rPr>
+        <w:tab/>
+      </w:r>
+    </w:p>
+    <w:p>
+      <w:pPr>
+        <w:autoSpaceDE w:val="0"/>
+        <w:autoSpaceDN w:val="0"/>
+        <w:adjustRightInd w:val="0"/>
+        <w:spacing w:after="0" w:line="240" w:lineRule="auto"/>
+        <w:rPr>
+          <w:rFonts w:ascii="Consolas" w:hAnsi="Consolas" w:cs="Consolas"/>
+          <w:kern w:val="0"/>
+          <w:sz w:val="20"/>
+          <w:szCs w:val="20"/>
+          <w:lang w:val="en-US"/>
+        </w:rPr>
+      </w:pPr>
+      <w:r>
+        <w:rPr>
+          <w:rFonts w:ascii="Consolas" w:hAnsi="Consolas" w:cs="Consolas"/>
+          <w:color w:val="D8D8D8"/>
+          <w:kern w:val="0"/>
+          <w:sz w:val="20"/>
+          <w:szCs w:val="20"/>
+          <w:lang w:val="en-US"/>
+        </w:rPr>
+        <w:t>}</w:t>
+      </w:r>
+    </w:p>
+    <w:p>
+      <w:pPr>
+        <w:rPr>
+          <w:rFonts w:ascii="Consolas" w:hAnsi="Consolas"/>
+        </w:rPr>
+      </w:pPr>
+    </w:p>
+    <w:p>
+      <w:pPr>
+        <w:autoSpaceDE w:val="0"/>
+        <w:autoSpaceDN w:val="0"/>
+        <w:adjustRightInd w:val="0"/>
+        <w:spacing w:after="0" w:line="240" w:lineRule="auto"/>
+        <w:ind w:firstLine="567"/>
+        <w:rPr>
+          <w:rFonts w:ascii="Consolas" w:hAnsi="Consolas" w:cs="Consolas"/>
+          <w:color w:val="D8D8D8"/>
+          <w:kern w:val="0"/>
+          <w:sz w:val="20"/>
+          <w:szCs w:val="20"/>
+        </w:rPr>
+      </w:pPr>
+      <w:r>
+        <w:rPr>
+          <w:rFonts w:ascii="Consolas" w:hAnsi="Consolas"/>
+        </w:rPr>
+        <w:t xml:space="preserve">O resultado será: </w:t>
+      </w:r>
+      <w:r>
+        <w:rPr>
+          <w:rFonts w:ascii="Consolas" w:hAnsi="Consolas" w:cs="Consolas"/>
+          <w:color w:val="D8D8D8"/>
+          <w:kern w:val="0"/>
+          <w:sz w:val="20"/>
+          <w:szCs w:val="20"/>
+        </w:rPr>
+        <w:t>-11</w:t>
+      </w:r>
+      <w:r>
+        <w:rPr>
+          <w:rFonts w:ascii="Consolas" w:hAnsi="Consolas" w:cs="Consolas"/>
+          <w:color w:val="D8D8D8"/>
+          <w:kern w:val="0"/>
+          <w:sz w:val="20"/>
+          <w:szCs w:val="20"/>
+        </w:rPr>
+        <w:t xml:space="preserve">, </w:t>
+      </w:r>
+      <w:r>
+        <w:rPr>
+          <w:rFonts w:ascii="Consolas" w:hAnsi="Consolas" w:cs="Consolas"/>
+          <w:color w:val="D8D8D8"/>
+          <w:kern w:val="0"/>
+          <w:sz w:val="20"/>
+          <w:szCs w:val="20"/>
+        </w:rPr>
+        <w:t>9</w:t>
+      </w:r>
+      <w:r>
+        <w:rPr>
+          <w:rFonts w:ascii="Consolas" w:hAnsi="Consolas" w:cs="Consolas"/>
+          <w:color w:val="D8D8D8"/>
+          <w:kern w:val="0"/>
+          <w:sz w:val="20"/>
+          <w:szCs w:val="20"/>
+        </w:rPr>
+        <w:t xml:space="preserve">, </w:t>
+      </w:r>
+      <w:r>
+        <w:rPr>
+          <w:rFonts w:ascii="Consolas" w:hAnsi="Consolas" w:cs="Consolas"/>
+          <w:color w:val="D8D8D8"/>
+          <w:kern w:val="0"/>
+          <w:sz w:val="20"/>
+          <w:szCs w:val="20"/>
+        </w:rPr>
+        <w:t>false</w:t>
+      </w:r>
+      <w:r>
+        <w:rPr>
+          <w:rFonts w:ascii="Consolas" w:hAnsi="Consolas" w:cs="Consolas"/>
+          <w:color w:val="D8D8D8"/>
+          <w:kern w:val="0"/>
+          <w:sz w:val="20"/>
+          <w:szCs w:val="20"/>
+        </w:rPr>
+        <w:t xml:space="preserve">, </w:t>
+      </w:r>
+      <w:r>
+        <w:rPr>
+          <w:rFonts w:ascii="Consolas" w:hAnsi="Consolas" w:cs="Consolas"/>
+          <w:color w:val="D8D8D8"/>
+          <w:kern w:val="0"/>
+          <w:sz w:val="20"/>
+          <w:szCs w:val="20"/>
+        </w:rPr>
+        <w:t>true</w:t>
+      </w:r>
+      <w:r>
+        <w:rPr>
+          <w:rFonts w:ascii="Consolas" w:hAnsi="Consolas" w:cs="Consolas"/>
+          <w:color w:val="D8D8D8"/>
+          <w:kern w:val="0"/>
+          <w:sz w:val="20"/>
+          <w:szCs w:val="20"/>
+        </w:rPr>
+        <w:t>.</w:t>
+      </w:r>
+    </w:p>
+    <w:p>
+      <w:pPr>
+        <w:autoSpaceDE w:val="0"/>
+        <w:autoSpaceDN w:val="0"/>
+        <w:adjustRightInd w:val="0"/>
+        <w:spacing w:after="0" w:line="240" w:lineRule="auto"/>
+        <w:ind w:firstLine="567"/>
+        <w:rPr>
+          <w:rFonts w:ascii="Consolas" w:hAnsi="Consolas" w:cs="Consolas"/>
+          <w:color w:val="D8D8D8"/>
+          <w:kern w:val="0"/>
+          <w:sz w:val="20"/>
+          <w:szCs w:val="20"/>
+        </w:rPr>
+      </w:pPr>
+    </w:p>
+    <w:p>
+      <w:pPr>
+        <w:ind w:firstLine="567"/>
+        <w:rPr>
+          <w:rFonts w:ascii="Consolas" w:hAnsi="Consolas" w:cs="Consolas"/>
+          <w:color w:val="D8D8D8"/>
+          <w:kern w:val="0"/>
+          <w:sz w:val="20"/>
+          <w:szCs w:val="20"/>
+        </w:rPr>
+      </w:pPr>
+      <w:r>
+        <w:rPr>
+          <w:rFonts w:ascii="Consolas" w:hAnsi="Consolas" w:cs="Consolas"/>
+          <w:color w:val="D8D8D8"/>
+          <w:kern w:val="0"/>
+          <w:sz w:val="20"/>
+          <w:szCs w:val="20"/>
+        </w:rPr>
+        <w:t>Vamos a explicação deste resultado:</w:t>
+      </w:r>
+    </w:p>
+    <w:p>
+      <w:pPr>
+        <w:ind w:firstLine="567"/>
+        <w:rPr>
+          <w:rFonts w:ascii="Consolas" w:hAnsi="Consolas" w:cs="Consolas"/>
+          <w:kern w:val="0"/>
+          <w:sz w:val="20"/>
+          <w:szCs w:val="20"/>
+        </w:rPr>
+      </w:pPr>
+      <w:r>
+        <w:rPr>
+          <w:rFonts w:ascii="Consolas" w:hAnsi="Consolas" w:cs="Consolas"/>
+          <w:color w:val="D8D8D8"/>
+          <w:kern w:val="0"/>
+          <w:sz w:val="20"/>
+          <w:szCs w:val="20"/>
+        </w:rPr>
+        <w:t>Na primeira linha temos o sinal “</w:t>
+      </w:r>
+      <w:r>
+        <w:rPr>
+          <w:rFonts w:ascii="Consolas" w:hAnsi="Consolas" w:cs="Consolas"/>
+          <w:color w:val="92D050"/>
+          <w:kern w:val="0"/>
+          <w:sz w:val="20"/>
+          <w:szCs w:val="20"/>
+        </w:rPr>
+        <w:t>~c</w:t>
+      </w:r>
+      <w:r>
+        <w:rPr>
+          <w:rFonts w:ascii="Consolas" w:hAnsi="Consolas" w:cs="Consolas"/>
+          <w:color w:val="D8D8D8"/>
+          <w:kern w:val="0"/>
+          <w:sz w:val="20"/>
+          <w:szCs w:val="20"/>
+        </w:rPr>
+        <w:t xml:space="preserve">” que inverterá os valores em bit. Por exemplo, o número </w:t>
+      </w:r>
+      <w:r>
+        <w:rPr>
+          <w:rFonts w:ascii="Consolas" w:hAnsi="Consolas" w:cs="Consolas"/>
+          <w:color w:val="92D050"/>
+          <w:kern w:val="0"/>
+          <w:sz w:val="20"/>
+          <w:szCs w:val="20"/>
+        </w:rPr>
+        <w:t>10</w:t>
+      </w:r>
+      <w:r>
+        <w:rPr>
+          <w:rFonts w:ascii="Consolas" w:hAnsi="Consolas" w:cs="Consolas"/>
+          <w:color w:val="D8D8D8"/>
+          <w:kern w:val="0"/>
+          <w:sz w:val="20"/>
+          <w:szCs w:val="20"/>
+        </w:rPr>
+        <w:t xml:space="preserve"> em binário passa a ser </w:t>
+      </w:r>
+      <w:r>
+        <w:rPr>
+          <w:rFonts w:ascii="Consolas" w:hAnsi="Consolas" w:cs="Consolas"/>
+          <w:color w:val="92D050"/>
+          <w:kern w:val="0"/>
+          <w:sz w:val="20"/>
+          <w:szCs w:val="20"/>
+        </w:rPr>
+        <w:t>0000 1010</w:t>
+      </w:r>
+      <w:r>
+        <w:rPr>
+          <w:rFonts w:ascii="Consolas" w:hAnsi="Consolas" w:cs="Consolas"/>
+          <w:kern w:val="0"/>
+          <w:sz w:val="20"/>
+          <w:szCs w:val="20"/>
+        </w:rPr>
+        <w:t xml:space="preserve">; após a conversão, o número binário passa a inverter, ficando </w:t>
+      </w:r>
+      <w:r>
+        <w:rPr>
+          <w:rFonts w:ascii="Consolas" w:hAnsi="Consolas" w:cs="Consolas"/>
+          <w:color w:val="92D050"/>
+          <w:kern w:val="0"/>
+          <w:sz w:val="20"/>
+          <w:szCs w:val="20"/>
+        </w:rPr>
+        <w:t>1111 0101</w:t>
+      </w:r>
+      <w:r>
+        <w:rPr>
+          <w:rFonts w:ascii="Consolas" w:hAnsi="Consolas" w:cs="Consolas"/>
+          <w:kern w:val="0"/>
+          <w:sz w:val="20"/>
+          <w:szCs w:val="20"/>
+        </w:rPr>
+        <w:t xml:space="preserve">, que corresponde ao número </w:t>
+      </w:r>
+      <w:r>
+        <w:rPr>
+          <w:rFonts w:ascii="Consolas" w:hAnsi="Consolas" w:cs="Consolas"/>
+          <w:color w:val="92D050"/>
+          <w:kern w:val="0"/>
+          <w:sz w:val="20"/>
+          <w:szCs w:val="20"/>
+        </w:rPr>
+        <w:t>-11</w:t>
+      </w:r>
+      <w:r>
+        <w:rPr>
+          <w:rFonts w:ascii="Consolas" w:hAnsi="Consolas" w:cs="Consolas"/>
+          <w:kern w:val="0"/>
+          <w:sz w:val="20"/>
+          <w:szCs w:val="20"/>
+        </w:rPr>
+        <w:t>.</w:t>
+      </w:r>
+    </w:p>
+    <w:p>
+      <w:pPr>
+        <w:ind w:firstLine="567"/>
+        <w:rPr>
+          <w:rFonts w:ascii="Consolas" w:hAnsi="Consolas" w:cs="Consolas"/>
+          <w:kern w:val="0"/>
+          <w:sz w:val="20"/>
+          <w:szCs w:val="20"/>
+        </w:rPr>
+      </w:pPr>
+      <w:r>
+        <w:rPr>
+          <w:rFonts w:ascii="Consolas" w:hAnsi="Consolas" w:cs="Consolas"/>
+          <w:kern w:val="0"/>
+          <w:sz w:val="20"/>
+          <w:szCs w:val="20"/>
+        </w:rPr>
+        <w:lastRenderedPageBreak/>
+        <w:t>Na segunda linha temos o sinal “</w:t>
+      </w:r>
+      <w:r>
+        <w:rPr>
+          <w:rFonts w:ascii="Consolas" w:hAnsi="Consolas" w:cs="Consolas"/>
+          <w:color w:val="92D050"/>
+          <w:kern w:val="0"/>
+          <w:sz w:val="20"/>
+          <w:szCs w:val="20"/>
+        </w:rPr>
+        <w:t>~d</w:t>
+      </w:r>
+      <w:r>
+        <w:rPr>
+          <w:rFonts w:ascii="Consolas" w:hAnsi="Consolas" w:cs="Consolas"/>
+          <w:kern w:val="0"/>
+          <w:sz w:val="20"/>
+          <w:szCs w:val="20"/>
+        </w:rPr>
+        <w:t xml:space="preserve">” que inverterá os valores em bit. Por exemplo, o número </w:t>
+      </w:r>
+      <w:r>
+        <w:rPr>
+          <w:rFonts w:ascii="Consolas" w:hAnsi="Consolas" w:cs="Consolas"/>
+          <w:color w:val="92D050"/>
+          <w:kern w:val="0"/>
+          <w:sz w:val="20"/>
+          <w:szCs w:val="20"/>
+        </w:rPr>
+        <w:t xml:space="preserve">-10 </w:t>
+      </w:r>
+      <w:r>
+        <w:rPr>
+          <w:rFonts w:ascii="Consolas" w:hAnsi="Consolas" w:cs="Consolas"/>
+          <w:kern w:val="0"/>
+          <w:sz w:val="20"/>
+          <w:szCs w:val="20"/>
+        </w:rPr>
+        <w:t xml:space="preserve">em binário passa a ser </w:t>
+      </w:r>
+      <w:r>
+        <w:rPr>
+          <w:rFonts w:ascii="Consolas" w:hAnsi="Consolas" w:cs="Consolas"/>
+          <w:color w:val="92D050"/>
+          <w:kern w:val="0"/>
+          <w:sz w:val="20"/>
+          <w:szCs w:val="20"/>
+        </w:rPr>
+        <w:t>1111 0110</w:t>
+      </w:r>
+      <w:r>
+        <w:rPr>
+          <w:rFonts w:ascii="Consolas" w:hAnsi="Consolas" w:cs="Consolas"/>
+          <w:kern w:val="0"/>
+          <w:sz w:val="20"/>
+          <w:szCs w:val="20"/>
+        </w:rPr>
+        <w:t xml:space="preserve">; após a conversão, o número binário passa a inverter, ficando </w:t>
+      </w:r>
+      <w:r>
+        <w:rPr>
+          <w:rFonts w:ascii="Consolas" w:hAnsi="Consolas" w:cs="Consolas"/>
+          <w:color w:val="92D050"/>
+          <w:kern w:val="0"/>
+          <w:sz w:val="20"/>
+          <w:szCs w:val="20"/>
+        </w:rPr>
+        <w:t>000 1001</w:t>
+      </w:r>
+      <w:r>
+        <w:rPr>
+          <w:rFonts w:ascii="Consolas" w:hAnsi="Consolas" w:cs="Consolas"/>
+          <w:kern w:val="0"/>
+          <w:sz w:val="20"/>
+          <w:szCs w:val="20"/>
+        </w:rPr>
+        <w:t xml:space="preserve">, que corresponde ao número </w:t>
+      </w:r>
+      <w:r>
+        <w:rPr>
+          <w:rFonts w:ascii="Consolas" w:hAnsi="Consolas" w:cs="Consolas"/>
+          <w:color w:val="92D050"/>
+          <w:kern w:val="0"/>
+          <w:sz w:val="20"/>
+          <w:szCs w:val="20"/>
+        </w:rPr>
+        <w:t>9</w:t>
+      </w:r>
+      <w:r>
+        <w:rPr>
+          <w:rFonts w:ascii="Consolas" w:hAnsi="Consolas" w:cs="Consolas"/>
+          <w:kern w:val="0"/>
+          <w:sz w:val="20"/>
+          <w:szCs w:val="20"/>
+        </w:rPr>
+        <w:t>.</w:t>
+      </w:r>
+    </w:p>
+    <w:p>
+      <w:pPr>
+        <w:ind w:firstLine="567"/>
+        <w:rPr>
+          <w:rFonts w:ascii="Consolas" w:hAnsi="Consolas" w:cs="Consolas"/>
+          <w:kern w:val="0"/>
+          <w:sz w:val="20"/>
+          <w:szCs w:val="20"/>
+        </w:rPr>
+      </w:pPr>
+      <w:r>
+        <w:rPr>
+          <w:rFonts w:ascii="Consolas" w:hAnsi="Consolas" w:cs="Consolas"/>
+          <w:kern w:val="0"/>
+          <w:sz w:val="20"/>
+          <w:szCs w:val="20"/>
+        </w:rPr>
+        <w:t>Nas linhas quatro e cinco temos os seguintes sinais: “</w:t>
+      </w:r>
+      <w:r>
+        <w:rPr>
+          <w:rFonts w:ascii="Consolas" w:hAnsi="Consolas" w:cs="Consolas"/>
+          <w:color w:val="92D050"/>
+          <w:kern w:val="0"/>
+          <w:sz w:val="20"/>
+          <w:szCs w:val="20"/>
+        </w:rPr>
+        <w:t>!e</w:t>
+      </w:r>
+      <w:r>
+        <w:rPr>
+          <w:rFonts w:ascii="Consolas" w:hAnsi="Consolas" w:cs="Consolas"/>
+          <w:kern w:val="0"/>
+          <w:sz w:val="20"/>
+          <w:szCs w:val="20"/>
+        </w:rPr>
+        <w:t>” e “</w:t>
+      </w:r>
+      <w:r>
+        <w:rPr>
+          <w:rFonts w:ascii="Consolas" w:hAnsi="Consolas" w:cs="Consolas"/>
+          <w:color w:val="92D050"/>
+          <w:kern w:val="0"/>
+          <w:sz w:val="20"/>
+          <w:szCs w:val="20"/>
+        </w:rPr>
+        <w:t>!f</w:t>
+      </w:r>
+      <w:r>
+        <w:rPr>
+          <w:rFonts w:ascii="Consolas" w:hAnsi="Consolas" w:cs="Consolas"/>
+          <w:kern w:val="0"/>
+          <w:sz w:val="20"/>
+          <w:szCs w:val="20"/>
+        </w:rPr>
+        <w:t>”, que inverte os valores booleanos</w:t>
+      </w:r>
+      <w:r>
+        <w:rPr>
+          <w:rFonts w:ascii="Consolas" w:hAnsi="Consolas" w:cs="Consolas"/>
+          <w:kern w:val="0"/>
+          <w:sz w:val="20"/>
+          <w:szCs w:val="20"/>
+        </w:rPr>
+        <w:t xml:space="preserve">, onde </w:t>
+      </w:r>
+      <w:r>
+        <w:rPr>
+          <w:rFonts w:ascii="Consolas" w:hAnsi="Consolas" w:cs="Consolas"/>
+          <w:color w:val="92D050"/>
+          <w:kern w:val="0"/>
+          <w:sz w:val="20"/>
+          <w:szCs w:val="20"/>
+        </w:rPr>
+        <w:t>E</w:t>
+      </w:r>
+      <w:r>
+        <w:rPr>
+          <w:rFonts w:ascii="Consolas" w:hAnsi="Consolas" w:cs="Consolas"/>
+          <w:color w:val="92D050"/>
+          <w:kern w:val="0"/>
+          <w:sz w:val="20"/>
+          <w:szCs w:val="20"/>
+        </w:rPr>
+        <w:t xml:space="preserve"> </w:t>
+      </w:r>
+      <w:r>
+        <w:rPr>
+          <w:rFonts w:ascii="Consolas" w:hAnsi="Consolas" w:cs="Consolas"/>
+          <w:kern w:val="0"/>
+          <w:sz w:val="20"/>
+          <w:szCs w:val="20"/>
+        </w:rPr>
+        <w:t xml:space="preserve">passa a ser </w:t>
+      </w:r>
+      <w:r>
+        <w:rPr>
+          <w:rFonts w:ascii="Consolas" w:hAnsi="Consolas" w:cs="Consolas"/>
+          <w:color w:val="92D050"/>
+          <w:kern w:val="0"/>
+          <w:sz w:val="20"/>
+          <w:szCs w:val="20"/>
+        </w:rPr>
+        <w:t>false</w:t>
+      </w:r>
+      <w:r>
+        <w:rPr>
+          <w:rFonts w:ascii="Consolas" w:hAnsi="Consolas" w:cs="Consolas"/>
+          <w:kern w:val="0"/>
+          <w:sz w:val="20"/>
+          <w:szCs w:val="20"/>
+        </w:rPr>
+        <w:t xml:space="preserve"> e </w:t>
+      </w:r>
+      <w:r>
+        <w:rPr>
+          <w:rFonts w:ascii="Consolas" w:hAnsi="Consolas" w:cs="Consolas"/>
+          <w:color w:val="92D050"/>
+          <w:kern w:val="0"/>
+          <w:sz w:val="20"/>
+          <w:szCs w:val="20"/>
+        </w:rPr>
+        <w:t>F</w:t>
+      </w:r>
+      <w:r>
+        <w:rPr>
+          <w:rFonts w:ascii="Consolas" w:hAnsi="Consolas" w:cs="Consolas"/>
+          <w:kern w:val="0"/>
+          <w:sz w:val="20"/>
+          <w:szCs w:val="20"/>
+        </w:rPr>
+        <w:t xml:space="preserve"> passam a ser </w:t>
+      </w:r>
+      <w:r>
+        <w:rPr>
+          <w:rFonts w:ascii="Consolas" w:hAnsi="Consolas" w:cs="Consolas"/>
+          <w:color w:val="92D050"/>
+          <w:kern w:val="0"/>
+          <w:sz w:val="20"/>
+          <w:szCs w:val="20"/>
+        </w:rPr>
+        <w:t>true</w:t>
+      </w:r>
+      <w:r>
+        <w:rPr>
+          <w:rFonts w:ascii="Consolas" w:hAnsi="Consolas" w:cs="Consolas"/>
+          <w:kern w:val="0"/>
+          <w:sz w:val="20"/>
+          <w:szCs w:val="20"/>
+        </w:rPr>
+        <w:t xml:space="preserve">. </w:t>
+      </w:r>
     </w:p>
     <w:p>
       <w:pPr>
@@ -6083,6 +8060,94 @@
           <w:szCs w:val="40"/>
         </w:rPr>
       </w:pPr>
+    </w:p>
+    <w:p>
+      <w:pPr>
+        <w:rPr>
+          <w:rFonts w:ascii="Consolas" w:hAnsi="Consolas"/>
+          <w:color w:val="00B050"/>
+          <w:sz w:val="40"/>
+          <w:szCs w:val="40"/>
+        </w:rPr>
+      </w:pPr>
+      <w:r>
+        <w:rPr>
+          <w:rFonts w:ascii="Consolas" w:hAnsi="Consolas"/>
+          <w:color w:val="00B050"/>
+          <w:sz w:val="40"/>
+          <w:szCs w:val="40"/>
+        </w:rPr>
+        <w:br w:type="page"/>
+      </w:r>
+    </w:p>
+    <w:p>
+      <w:pPr>
+        <w:jc w:val="center"/>
+        <w:rPr>
+          <w:rFonts w:ascii="Consolas" w:hAnsi="Consolas"/>
+          <w:color w:val="00B050"/>
+          <w:sz w:val="40"/>
+          <w:szCs w:val="40"/>
+        </w:rPr>
+      </w:pPr>
+      <w:r>
+        <w:rPr>
+          <w:rFonts w:ascii="Consolas" w:hAnsi="Consolas"/>
+          <w:color w:val="00B050"/>
+          <w:sz w:val="40"/>
+          <w:szCs w:val="40"/>
+        </w:rPr>
+        <w:lastRenderedPageBreak/>
+        <w:t>Conclusão</w:t>
+      </w:r>
+    </w:p>
+    <w:p>
+      <w:pPr>
+        <w:ind w:firstLine="567"/>
+        <w:rPr>
+          <w:rFonts w:ascii="Consolas" w:hAnsi="Consolas"/>
+        </w:rPr>
+      </w:pPr>
+      <w:r>
+        <w:rPr>
+          <w:rFonts w:ascii="Consolas" w:hAnsi="Consolas"/>
+        </w:rPr>
+        <w:t>Ao realizar operações com linguagens de programação, notamos que a lógica faz parte do dia a dia de um programador. O ambiente da programação é muito rico e amplo, onde podemos realizar, de maneiras diferentes, a mesma atividade ou realizar atividades diferentes.</w:t>
+      </w:r>
+    </w:p>
+    <w:p>
+      <w:pPr>
+        <w:ind w:firstLine="567"/>
+        <w:rPr>
+          <w:rFonts w:ascii="Consolas" w:hAnsi="Consolas"/>
+        </w:rPr>
+      </w:pPr>
+      <w:r>
+        <w:rPr>
+          <w:rFonts w:ascii="Consolas" w:hAnsi="Consolas"/>
+        </w:rPr>
+        <w:t xml:space="preserve">Os operadores ajudam os profissionais a diminuir linhas de códigos e na tomada de decisão. Você pode praticar o que aprende nas aulas, e aproveitar para unir </w:t>
+      </w:r>
+      <w:r>
+        <w:rPr>
+          <w:rFonts w:ascii="Consolas" w:hAnsi="Consolas"/>
+        </w:rPr>
+        <w:t>o que você aprendeu nas últimas aulas sobre a linguagem Java.</w:t>
+      </w:r>
+    </w:p>
+    <w:p>
+      <w:pPr>
+        <w:ind w:firstLine="567"/>
+        <w:rPr>
+          <w:rFonts w:ascii="Consolas" w:hAnsi="Consolas"/>
+        </w:rPr>
+      </w:pPr>
+      <w:r>
+        <w:rPr>
+          <w:rFonts w:ascii="Consolas" w:hAnsi="Consolas"/>
+        </w:rPr>
+        <w:t>Não se esqueça que este é um conteúdo básico, e mais conteúdos devem ser consultados em livros, vídeos e fóruns na internet. Tire tempo, pesquise, estude bem, assim será mais fácil você absorver o conteúdo dessa linguagem.</w:t>
+      </w:r>
       <w:r>
         <w:rPr>
           <w:rFonts w:ascii="Consolas" w:hAnsi="Consolas"/>
@@ -7438,6 +9503,7 @@
   <w:style w:type="paragraph" w:default="1" w:styleId="Normal">
     <w:name w:val="Normal"/>
     <w:qFormat/>
+    <w:rsid w:val="00B26286"/>
   </w:style>
   <w:style w:type="paragraph" w:styleId="Ttulo3">
     <w:name w:val="heading 3"/>

</xml_diff>